<commit_message>
ya esta casi esta entrega de mierda
</commit_message>
<xml_diff>
--- a/TT1 REGISTRO Tema 2024 (nuevo) vf.docx
+++ b/TT1 REGISTRO Tema 2024 (nuevo) vf.docx
@@ -2722,33 +2722,13 @@
         <w:jc w:val="both"/>
         <w:rPr>
           <w:rFonts w:ascii="Calibri" w:hAnsi="Calibri" w:cs="Calibri"/>
-          <w:sz w:val="24"/>
-          <w:szCs w:val="24"/>
-        </w:rPr>
-      </w:pPr>
-      <w:r>
-        <w:rPr>
-          <w:rFonts w:ascii="Calibri" w:hAnsi="Calibri" w:cs="Calibri"/>
-          <w:sz w:val="24"/>
-          <w:szCs w:val="24"/>
-        </w:rPr>
-        <w:t>En el mundo de la robótica existen diferentes categorías de competencias a lo largo del mundo.</w:t>
-      </w:r>
-      <w:r>
-        <w:rPr>
-          <w:rFonts w:ascii="Calibri" w:hAnsi="Calibri" w:cs="Calibri"/>
-          <w:sz w:val="24"/>
-          <w:szCs w:val="24"/>
-        </w:rPr>
-        <w:t xml:space="preserve"> </w:t>
-      </w:r>
-      <w:r>
-        <w:rPr>
-          <w:rFonts w:ascii="Calibri" w:hAnsi="Calibri" w:cs="Calibri"/>
-          <w:sz w:val="24"/>
-          <w:szCs w:val="24"/>
-        </w:rPr>
-        <w:t xml:space="preserve">Una de las más antiguas es la </w:t>
+        </w:rPr>
+      </w:pPr>
+      <w:r>
+        <w:rPr>
+          <w:rFonts w:ascii="Calibri" w:hAnsi="Calibri" w:cs="Calibri"/>
+        </w:rPr>
+        <w:t xml:space="preserve">En el mundo de la robótica existen diferentes categorías de competencias a lo largo del mundo. Una de las más antiguas es la </w:t>
       </w:r>
       <w:proofErr w:type="spellStart"/>
       <w:r>
@@ -2756,8 +2736,6 @@
           <w:rFonts w:ascii="Calibri" w:hAnsi="Calibri" w:cs="Calibri"/>
           <w:i/>
           <w:iCs/>
-          <w:sz w:val="24"/>
-          <w:szCs w:val="24"/>
         </w:rPr>
         <w:t>All</w:t>
       </w:r>
@@ -2767,8 +2745,6 @@
           <w:rFonts w:ascii="Calibri" w:hAnsi="Calibri" w:cs="Calibri"/>
           <w:i/>
           <w:iCs/>
-          <w:sz w:val="24"/>
-          <w:szCs w:val="24"/>
         </w:rPr>
         <w:t xml:space="preserve"> </w:t>
       </w:r>
@@ -2778,8 +2754,6 @@
           <w:rFonts w:ascii="Calibri" w:hAnsi="Calibri" w:cs="Calibri"/>
           <w:i/>
           <w:iCs/>
-          <w:sz w:val="24"/>
-          <w:szCs w:val="24"/>
         </w:rPr>
         <w:t>Japan</w:t>
       </w:r>
@@ -2789,8 +2763,6 @@
           <w:rFonts w:ascii="Calibri" w:hAnsi="Calibri" w:cs="Calibri"/>
           <w:i/>
           <w:iCs/>
-          <w:sz w:val="24"/>
-          <w:szCs w:val="24"/>
         </w:rPr>
         <w:t xml:space="preserve"> </w:t>
       </w:r>
@@ -2800,8 +2772,6 @@
           <w:rFonts w:ascii="Calibri" w:hAnsi="Calibri" w:cs="Calibri"/>
           <w:i/>
           <w:iCs/>
-          <w:sz w:val="24"/>
-          <w:szCs w:val="24"/>
         </w:rPr>
         <w:t>Robotracer</w:t>
       </w:r>
@@ -2811,8 +2781,6 @@
           <w:rFonts w:ascii="Calibri" w:hAnsi="Calibri" w:cs="Calibri"/>
           <w:i/>
           <w:iCs/>
-          <w:sz w:val="24"/>
-          <w:szCs w:val="24"/>
         </w:rPr>
         <w:t xml:space="preserve"> &amp; </w:t>
       </w:r>
@@ -2822,125 +2790,73 @@
           <w:rFonts w:ascii="Calibri" w:hAnsi="Calibri" w:cs="Calibri"/>
           <w:i/>
           <w:iCs/>
-          <w:sz w:val="24"/>
-          <w:szCs w:val="24"/>
-        </w:rPr>
-        <w:t>M</w:t>
-      </w:r>
+        </w:rPr>
+        <w:t>Micromouse</w:t>
+      </w:r>
+      <w:proofErr w:type="spellEnd"/>
       <w:r>
         <w:rPr>
           <w:rFonts w:ascii="Calibri" w:hAnsi="Calibri" w:cs="Calibri"/>
           <w:i/>
           <w:iCs/>
-          <w:sz w:val="24"/>
-          <w:szCs w:val="24"/>
-        </w:rPr>
-        <w:t>icromouse</w:t>
-      </w:r>
-      <w:proofErr w:type="spellEnd"/>
+        </w:rPr>
+        <w:t xml:space="preserve"> </w:t>
+      </w:r>
+      <w:proofErr w:type="spellStart"/>
       <w:r>
         <w:rPr>
           <w:rFonts w:ascii="Calibri" w:hAnsi="Calibri" w:cs="Calibri"/>
           <w:i/>
           <w:iCs/>
-          <w:sz w:val="24"/>
-          <w:szCs w:val="24"/>
-        </w:rPr>
-        <w:t xml:space="preserve"> </w:t>
-      </w:r>
-      <w:proofErr w:type="spellStart"/>
+        </w:rPr>
+        <w:t>Contest</w:t>
+      </w:r>
+      <w:proofErr w:type="spellEnd"/>
+      <w:r>
+        <w:rPr>
+          <w:rStyle w:val="Refdenotaalpie"/>
+          <w:rFonts w:ascii="Calibri" w:hAnsi="Calibri" w:cs="Calibri"/>
+        </w:rPr>
+        <w:footnoteReference w:id="1"/>
+      </w:r>
+      <w:r>
+        <w:rPr>
+          <w:rFonts w:ascii="Calibri" w:hAnsi="Calibri" w:cs="Calibri"/>
+        </w:rPr>
+        <w:t xml:space="preserve"> con más de 40 años de trayectoria que consta de 2 categorías</w:t>
+      </w:r>
       <w:r>
         <w:rPr>
           <w:rFonts w:ascii="Calibri" w:hAnsi="Calibri" w:cs="Calibri"/>
           <w:i/>
           <w:iCs/>
-          <w:sz w:val="24"/>
-          <w:szCs w:val="24"/>
-        </w:rPr>
-        <w:t>Contest</w:t>
-      </w:r>
-      <w:proofErr w:type="spellEnd"/>
-      <w:r>
-        <w:rPr>
-          <w:rStyle w:val="Refdenotaalpie"/>
-          <w:rFonts w:ascii="Calibri" w:hAnsi="Calibri" w:cs="Calibri"/>
-          <w:sz w:val="24"/>
-          <w:szCs w:val="24"/>
-        </w:rPr>
-        <w:footnoteReference w:id="1"/>
-      </w:r>
-      <w:r>
-        <w:rPr>
-          <w:rFonts w:ascii="Calibri" w:hAnsi="Calibri" w:cs="Calibri"/>
-          <w:sz w:val="16"/>
-          <w:szCs w:val="16"/>
-        </w:rPr>
-        <w:t xml:space="preserve"> </w:t>
-      </w:r>
-      <w:r>
-        <w:rPr>
-          <w:rFonts w:ascii="Calibri" w:hAnsi="Calibri" w:cs="Calibri"/>
-          <w:sz w:val="24"/>
-          <w:szCs w:val="24"/>
-        </w:rPr>
-        <w:t>con más de</w:t>
-      </w:r>
-      <w:r>
-        <w:rPr>
-          <w:rFonts w:ascii="Calibri" w:hAnsi="Calibri" w:cs="Calibri"/>
-          <w:sz w:val="24"/>
-          <w:szCs w:val="24"/>
-        </w:rPr>
-        <w:t xml:space="preserve"> </w:t>
-      </w:r>
-      <w:r>
-        <w:rPr>
-          <w:rFonts w:ascii="Calibri" w:hAnsi="Calibri" w:cs="Calibri"/>
-          <w:sz w:val="24"/>
-          <w:szCs w:val="24"/>
-        </w:rPr>
-        <w:t>40 años de trayectoria que consta de 2 categorías</w:t>
-      </w:r>
+        </w:rPr>
+        <w:t xml:space="preserve">, </w:t>
+      </w:r>
+      <w:proofErr w:type="spellStart"/>
       <w:r>
         <w:rPr>
           <w:rFonts w:ascii="Calibri" w:hAnsi="Calibri" w:cs="Calibri"/>
           <w:i/>
           <w:iCs/>
-          <w:sz w:val="24"/>
-          <w:szCs w:val="24"/>
-        </w:rPr>
-        <w:t xml:space="preserve">, </w:t>
-      </w:r>
-      <w:proofErr w:type="spellStart"/>
+        </w:rPr>
+        <w:t>Robotracer</w:t>
+      </w:r>
+      <w:proofErr w:type="spellEnd"/>
       <w:r>
         <w:rPr>
           <w:rFonts w:ascii="Calibri" w:hAnsi="Calibri" w:cs="Calibri"/>
           <w:i/>
           <w:iCs/>
-          <w:sz w:val="24"/>
-          <w:szCs w:val="24"/>
-        </w:rPr>
-        <w:t>Robotracer</w:t>
-      </w:r>
-      <w:proofErr w:type="spellEnd"/>
+        </w:rPr>
+        <w:t xml:space="preserve"> y </w:t>
+      </w:r>
+      <w:proofErr w:type="spellStart"/>
       <w:r>
         <w:rPr>
           <w:rFonts w:ascii="Calibri" w:hAnsi="Calibri" w:cs="Calibri"/>
           <w:i/>
           <w:iCs/>
-          <w:sz w:val="24"/>
-          <w:szCs w:val="24"/>
-        </w:rPr>
-        <w:t xml:space="preserve"> y </w:t>
-      </w:r>
-      <w:proofErr w:type="spellStart"/>
-      <w:r>
-        <w:rPr>
-          <w:rFonts w:ascii="Calibri" w:hAnsi="Calibri" w:cs="Calibri"/>
-          <w:i/>
-          <w:iCs/>
-          <w:sz w:val="24"/>
-          <w:szCs w:val="24"/>
         </w:rPr>
         <w:t>Micromouse</w:t>
       </w:r>
@@ -2948,8 +2864,6 @@
       <w:r>
         <w:rPr>
           <w:rFonts w:ascii="Calibri" w:hAnsi="Calibri" w:cs="Calibri"/>
-          <w:sz w:val="24"/>
-          <w:szCs w:val="24"/>
         </w:rPr>
         <w:t>.</w:t>
       </w:r>
@@ -2963,8 +2877,6 @@
         <w:jc w:val="both"/>
         <w:rPr>
           <w:rFonts w:ascii="Calibri" w:hAnsi="Calibri" w:cs="Calibri"/>
-          <w:sz w:val="24"/>
-          <w:szCs w:val="24"/>
         </w:rPr>
       </w:pPr>
     </w:p>
@@ -2977,152 +2889,18 @@
         <w:jc w:val="both"/>
         <w:rPr>
           <w:rFonts w:ascii="Calibri" w:hAnsi="Calibri" w:cs="Calibri"/>
-          <w:sz w:val="24"/>
-          <w:szCs w:val="24"/>
-        </w:rPr>
-      </w:pPr>
-      <w:r>
-        <w:rPr>
-          <w:rFonts w:ascii="Calibri" w:hAnsi="Calibri" w:cs="Calibri"/>
-          <w:sz w:val="24"/>
-          <w:szCs w:val="24"/>
-        </w:rPr>
-        <w:t xml:space="preserve">Esta competencia tiene dos principales objetivos. Por un </w:t>
-      </w:r>
-      <w:r>
-        <w:rPr>
-          <w:rFonts w:ascii="Calibri" w:hAnsi="Calibri" w:cs="Calibri"/>
-          <w:sz w:val="24"/>
-          <w:szCs w:val="24"/>
-        </w:rPr>
-        <w:t>lado,</w:t>
-      </w:r>
-      <w:r>
-        <w:rPr>
-          <w:rFonts w:ascii="Calibri" w:hAnsi="Calibri" w:cs="Calibri"/>
-          <w:sz w:val="24"/>
-          <w:szCs w:val="24"/>
-        </w:rPr>
-        <w:t xml:space="preserve"> busca ser un punto de encuentro</w:t>
-      </w:r>
-      <w:r>
-        <w:rPr>
-          <w:rFonts w:ascii="Calibri" w:hAnsi="Calibri" w:cs="Calibri"/>
-          <w:sz w:val="24"/>
-          <w:szCs w:val="24"/>
-        </w:rPr>
-        <w:t xml:space="preserve"> </w:t>
-      </w:r>
-      <w:r>
-        <w:rPr>
-          <w:rFonts w:ascii="Calibri" w:hAnsi="Calibri" w:cs="Calibri"/>
-          <w:sz w:val="24"/>
-          <w:szCs w:val="24"/>
-        </w:rPr>
-        <w:t>para desarrolladores con una perspectiva educativa, ya que se llama a participar a</w:t>
-      </w:r>
-      <w:r>
-        <w:rPr>
-          <w:rFonts w:ascii="Calibri" w:hAnsi="Calibri" w:cs="Calibri"/>
-          <w:sz w:val="24"/>
-          <w:szCs w:val="24"/>
-        </w:rPr>
-        <w:t xml:space="preserve"> </w:t>
-      </w:r>
-      <w:r>
-        <w:rPr>
-          <w:rFonts w:ascii="Calibri" w:hAnsi="Calibri" w:cs="Calibri"/>
-          <w:sz w:val="24"/>
-          <w:szCs w:val="24"/>
-        </w:rPr>
-        <w:t xml:space="preserve">diferentes escuelas y </w:t>
-      </w:r>
-      <w:r>
-        <w:rPr>
-          <w:rFonts w:ascii="Calibri" w:hAnsi="Calibri" w:cs="Calibri"/>
-          <w:sz w:val="24"/>
-          <w:szCs w:val="24"/>
-        </w:rPr>
-        <w:t>u</w:t>
-      </w:r>
-      <w:r>
-        <w:rPr>
-          <w:rFonts w:ascii="Calibri" w:hAnsi="Calibri" w:cs="Calibri"/>
-          <w:sz w:val="24"/>
-          <w:szCs w:val="24"/>
-        </w:rPr>
-        <w:t>niversidades. Por el otro, es ser una cuna para la innovación en la</w:t>
-      </w:r>
-      <w:r>
-        <w:rPr>
-          <w:rFonts w:ascii="Calibri" w:hAnsi="Calibri" w:cs="Calibri"/>
-          <w:sz w:val="24"/>
-          <w:szCs w:val="24"/>
-        </w:rPr>
-        <w:t xml:space="preserve"> </w:t>
-      </w:r>
-      <w:r>
-        <w:rPr>
-          <w:rFonts w:ascii="Calibri" w:hAnsi="Calibri" w:cs="Calibri"/>
-          <w:sz w:val="24"/>
-          <w:szCs w:val="24"/>
-        </w:rPr>
-        <w:t xml:space="preserve">que distintas empresas entran a la </w:t>
-      </w:r>
-      <w:r>
-        <w:rPr>
-          <w:rFonts w:ascii="Calibri" w:hAnsi="Calibri" w:cs="Calibri"/>
-          <w:sz w:val="24"/>
-          <w:szCs w:val="24"/>
-        </w:rPr>
-        <w:t>c</w:t>
-      </w:r>
-      <w:r>
-        <w:rPr>
-          <w:rFonts w:ascii="Calibri" w:hAnsi="Calibri" w:cs="Calibri"/>
-          <w:sz w:val="24"/>
-          <w:szCs w:val="24"/>
-        </w:rPr>
-        <w:t>ompetencia para poner a prueba nuevas tecnologías y</w:t>
-      </w:r>
-      <w:r>
-        <w:rPr>
-          <w:rFonts w:ascii="Calibri" w:hAnsi="Calibri" w:cs="Calibri"/>
-          <w:sz w:val="24"/>
-          <w:szCs w:val="24"/>
-        </w:rPr>
-        <w:t xml:space="preserve"> </w:t>
-      </w:r>
-      <w:r>
-        <w:rPr>
-          <w:rFonts w:ascii="Calibri" w:hAnsi="Calibri" w:cs="Calibri"/>
-          <w:sz w:val="24"/>
-          <w:szCs w:val="24"/>
-        </w:rPr>
-        <w:t>evaluar su factibilidad y utilidad, para luego poder implementarse en aplicaciones de la vida</w:t>
-      </w:r>
-      <w:r>
-        <w:rPr>
-          <w:rFonts w:ascii="Calibri" w:hAnsi="Calibri" w:cs="Calibri"/>
-          <w:sz w:val="24"/>
-          <w:szCs w:val="24"/>
-        </w:rPr>
-        <w:t xml:space="preserve"> </w:t>
-      </w:r>
-      <w:r>
-        <w:rPr>
-          <w:rFonts w:ascii="Calibri" w:hAnsi="Calibri" w:cs="Calibri"/>
-          <w:sz w:val="24"/>
-          <w:szCs w:val="24"/>
-        </w:rPr>
-        <w:t xml:space="preserve">real. El enfoque de este trabajo será en la categoría denominada </w:t>
+        </w:rPr>
+      </w:pPr>
+      <w:r>
+        <w:rPr>
+          <w:rFonts w:ascii="Calibri" w:hAnsi="Calibri" w:cs="Calibri"/>
+        </w:rPr>
+        <w:t xml:space="preserve">Esta competencia tiene dos principales objetivos. Por un lado, busca ser un punto de encuentro para desarrolladores con una perspectiva educativa, ya que se llama a participar a diferentes escuelas y universidades. Por el otro, es ser una cuna para la innovación en la que distintas empresas entran a la competencia para poner a prueba nuevas tecnologías y evaluar su factibilidad y utilidad, para luego poder implementarse en aplicaciones de la vida real. El enfoque de este trabajo será en la categoría denominada </w:t>
       </w:r>
       <w:proofErr w:type="spellStart"/>
       <w:r>
         <w:rPr>
           <w:rFonts w:ascii="Calibri" w:hAnsi="Calibri" w:cs="Calibri"/>
-          <w:sz w:val="24"/>
-          <w:szCs w:val="24"/>
         </w:rPr>
         <w:t>Robotracer</w:t>
       </w:r>
@@ -3130,8 +2908,6 @@
       <w:r>
         <w:rPr>
           <w:rFonts w:ascii="Calibri" w:hAnsi="Calibri" w:cs="Calibri"/>
-          <w:sz w:val="24"/>
-          <w:szCs w:val="24"/>
         </w:rPr>
         <w:t>.</w:t>
       </w:r>
@@ -3143,8 +2919,6 @@
         <w:rPr>
           <w:b/>
           <w:bCs/>
-          <w:sz w:val="28"/>
-          <w:szCs w:val="28"/>
         </w:rPr>
       </w:pPr>
     </w:p>
@@ -3154,44 +2928,11 @@
         <w:jc w:val="both"/>
       </w:pPr>
       <w:r>
-        <w:t>Las bases de la competencia en la categoría a trabajar son las siguientes: Se tiene una pista</w:t>
+        <w:t>Las bases de la competencia en la categoría a trabajar son las siguientes: Se tiene una pista consistente de una línea blanca continua sobre fondo negro (Ver figura 1). El robot debe ser capaz de recorrer la totalidad del trazado de forma válida, o sea, que la proyección del robot no se salga de este, además debe detenerse por su cuenta. Esta pista no es conocida hasta el momento de participar, por lo que no se puede hacer un pre mapeado de la pista.</w:t>
       </w:r>
       <w:r>
         <w:t xml:space="preserve"> </w:t>
       </w:r>
-      <w:r>
-        <w:t xml:space="preserve">consistente de una </w:t>
-      </w:r>
-      <w:r>
-        <w:t>línea</w:t>
-      </w:r>
-      <w:r>
-        <w:t xml:space="preserve"> blanca continua sobre fondo negro (Ver figura 1). El robot debe ser</w:t>
-      </w:r>
-      <w:r>
-        <w:t xml:space="preserve"> </w:t>
-      </w:r>
-      <w:r>
-        <w:t>capaz de recorrer la totalidad del trazado de forma válida, o sea, que la proyección del robot</w:t>
-      </w:r>
-      <w:r>
-        <w:t xml:space="preserve"> </w:t>
-      </w:r>
-      <w:r>
-        <w:t>no se salga de este, además debe detenerse por su cuenta. Esta pista no es conocida hasta</w:t>
-      </w:r>
-      <w:r>
-        <w:t xml:space="preserve"> </w:t>
-      </w:r>
-      <w:r>
-        <w:t>el momento de participar, por lo que no se puede hacer un pre mapeado de la pista.</w:t>
-      </w:r>
-    </w:p>
-    <w:p>
-      <w:pPr>
-        <w:spacing w:after="0"/>
-        <w:jc w:val="both"/>
-      </w:pPr>
     </w:p>
     <w:p>
       <w:pPr>
@@ -3346,12 +3087,16 @@
         <w:rPr>
           <w:b/>
           <w:bCs/>
+          <w:sz w:val="24"/>
+          <w:szCs w:val="24"/>
         </w:rPr>
       </w:pPr>
       <w:r>
         <w:rPr>
           <w:b/>
           <w:bCs/>
+          <w:sz w:val="24"/>
+          <w:szCs w:val="24"/>
         </w:rPr>
         <w:t>Arquitectura actual</w:t>
       </w:r>
@@ -3361,37 +3106,7 @@
         <w:jc w:val="both"/>
       </w:pPr>
       <w:r>
-        <w:t>En la última competencia realizada, la gran mayoría (por no decir todos) utilizó C/C++ para</w:t>
-      </w:r>
-      <w:r>
-        <w:t xml:space="preserve"> </w:t>
-      </w:r>
-      <w:r>
-        <w:t>el control de los robots, aplicando distintos algoritmos de MATLAB (más adelante se detalla)</w:t>
-      </w:r>
-      <w:r>
-        <w:t xml:space="preserve"> </w:t>
-      </w:r>
-      <w:r>
-        <w:t>para la optimización de la pista. La ventaja de esto es que MATLAB genera scripts en C/C++,</w:t>
-      </w:r>
-      <w:r>
-        <w:t xml:space="preserve"> </w:t>
-      </w:r>
-      <w:r>
-        <w:t>por lo que se pueden utilizar algoritmos preexistentes sin mayores</w:t>
-      </w:r>
-      <w:r>
-        <w:t xml:space="preserve"> </w:t>
-      </w:r>
-      <w:r>
-        <w:t>complicaciones, apoyado</w:t>
-      </w:r>
-      <w:r>
-        <w:t xml:space="preserve"> </w:t>
-      </w:r>
-      <w:r>
-        <w:t xml:space="preserve">de la inclusión de </w:t>
+        <w:t xml:space="preserve">En la última competencia realizada, la gran mayoría (por no decir todos) utilizó C/C++ para el control de los robots, aplicando distintos algoritmos de MATLAB (más adelante se detalla) para la optimización de la pista. La ventaja de esto es que MATLAB genera scripts en C/C++, por lo que se pueden utilizar algoritmos preexistentes sin mayores complicaciones, apoyado de la inclusión de </w:t>
       </w:r>
       <w:proofErr w:type="spellStart"/>
       <w:r>
@@ -3399,13 +3114,7 @@
       </w:r>
       <w:proofErr w:type="spellEnd"/>
       <w:r>
-        <w:t xml:space="preserve"> para una interacción más directa y simple entre MATLAB y el</w:t>
-      </w:r>
-      <w:r>
-        <w:t xml:space="preserve"> </w:t>
-      </w:r>
-      <w:r>
-        <w:t>robot.</w:t>
+        <w:t xml:space="preserve"> para una interacción más directa y simple entre MATLAB y el robot.</w:t>
       </w:r>
     </w:p>
     <w:p>
@@ -3418,6 +3127,8 @@
           <w:rFonts w:ascii="Calibri-Bold" w:hAnsi="Calibri-Bold" w:cs="Calibri-Bold"/>
           <w:b/>
           <w:bCs/>
+          <w:sz w:val="24"/>
+          <w:szCs w:val="24"/>
         </w:rPr>
       </w:pPr>
       <w:r>
@@ -3425,6 +3136,8 @@
           <w:rFonts w:ascii="Calibri-Bold" w:hAnsi="Calibri-Bold" w:cs="Calibri-Bold"/>
           <w:b/>
           <w:bCs/>
+          <w:sz w:val="24"/>
+          <w:szCs w:val="24"/>
         </w:rPr>
         <w:t>Seguimiento de línea</w:t>
       </w:r>
@@ -3437,57 +3150,13 @@
         <w:spacing w:after="0" w:line="240" w:lineRule="auto"/>
         <w:rPr>
           <w:rFonts w:ascii="Calibri" w:hAnsi="Calibri" w:cs="Calibri"/>
-          <w:sz w:val="24"/>
-          <w:szCs w:val="24"/>
-        </w:rPr>
-      </w:pPr>
-      <w:r>
-        <w:rPr>
-          <w:rFonts w:ascii="Calibri" w:hAnsi="Calibri" w:cs="Calibri"/>
-          <w:sz w:val="24"/>
-          <w:szCs w:val="24"/>
-        </w:rPr>
-        <w:t>El método actual para seguir la línea se basa principalmente en el uso de sensores infrarrojo</w:t>
-      </w:r>
-      <w:r>
-        <w:rPr>
-          <w:rFonts w:ascii="Calibri" w:hAnsi="Calibri" w:cs="Calibri"/>
-          <w:sz w:val="24"/>
-          <w:szCs w:val="24"/>
-        </w:rPr>
-        <w:t xml:space="preserve"> </w:t>
-      </w:r>
-      <w:r>
-        <w:rPr>
-          <w:rFonts w:ascii="Calibri" w:hAnsi="Calibri" w:cs="Calibri"/>
-          <w:sz w:val="24"/>
-          <w:szCs w:val="24"/>
-        </w:rPr>
-        <w:t>para la obtención de la posición relativa del robot, y con esta información el uso de un PID</w:t>
-      </w:r>
-      <w:r>
-        <w:rPr>
-          <w:rFonts w:ascii="Calibri" w:hAnsi="Calibri" w:cs="Calibri"/>
-          <w:sz w:val="24"/>
-          <w:szCs w:val="24"/>
-        </w:rPr>
-        <w:t xml:space="preserve"> </w:t>
-      </w:r>
-      <w:r>
-        <w:rPr>
-          <w:rFonts w:ascii="Calibri" w:hAnsi="Calibri" w:cs="Calibri"/>
-          <w:sz w:val="24"/>
-          <w:szCs w:val="24"/>
-        </w:rPr>
-        <w:t>para el control automático.</w:t>
-      </w:r>
-      <w:r>
-        <w:rPr>
-          <w:rFonts w:ascii="Calibri" w:hAnsi="Calibri" w:cs="Calibri"/>
-          <w:sz w:val="24"/>
-          <w:szCs w:val="24"/>
-        </w:rPr>
-        <w:t xml:space="preserve"> </w:t>
+        </w:rPr>
+      </w:pPr>
+      <w:r>
+        <w:rPr>
+          <w:rFonts w:ascii="Calibri" w:hAnsi="Calibri" w:cs="Calibri"/>
+        </w:rPr>
+        <w:t xml:space="preserve">El método actual para seguir la línea se basa principalmente en el uso de sensores infrarrojo para la obtención de la posición relativa del robot, y con esta información el uso de un PID para el control automático. </w:t>
       </w:r>
     </w:p>
     <w:p>
@@ -3513,6 +3182,8 @@
           <w:rFonts w:ascii="Calibri-Bold" w:hAnsi="Calibri-Bold" w:cs="Calibri-Bold"/>
           <w:b/>
           <w:bCs/>
+          <w:sz w:val="24"/>
+          <w:szCs w:val="24"/>
         </w:rPr>
       </w:pPr>
       <w:r>
@@ -3520,6 +3191,8 @@
           <w:rFonts w:ascii="Calibri-Bold" w:hAnsi="Calibri-Bold" w:cs="Calibri-Bold"/>
           <w:b/>
           <w:bCs/>
+          <w:sz w:val="24"/>
+          <w:szCs w:val="24"/>
         </w:rPr>
         <w:t>Mapeo</w:t>
       </w:r>
@@ -3532,51 +3205,25 @@
         <w:spacing w:after="0" w:line="240" w:lineRule="auto"/>
         <w:rPr>
           <w:rFonts w:ascii="Calibri" w:hAnsi="Calibri" w:cs="Calibri"/>
-          <w:sz w:val="24"/>
-          <w:szCs w:val="24"/>
-        </w:rPr>
-      </w:pPr>
-      <w:r>
-        <w:rPr>
-          <w:rFonts w:ascii="Calibri" w:hAnsi="Calibri" w:cs="Calibri"/>
-          <w:sz w:val="24"/>
-          <w:szCs w:val="24"/>
-        </w:rPr>
-        <w:t>Para la primera vuelta, los robots deben ser capaces de las siguientes 2 características: identificar</w:t>
-      </w:r>
-      <w:r>
-        <w:rPr>
-          <w:rFonts w:ascii="Calibri" w:hAnsi="Calibri" w:cs="Calibri"/>
-          <w:sz w:val="24"/>
-          <w:szCs w:val="24"/>
-        </w:rPr>
-        <w:t xml:space="preserve"> </w:t>
-      </w:r>
-      <w:r>
-        <w:rPr>
-          <w:rFonts w:ascii="Calibri" w:hAnsi="Calibri" w:cs="Calibri"/>
-          <w:sz w:val="24"/>
-          <w:szCs w:val="24"/>
-        </w:rPr>
-        <w:t>las marcas de curva que se encuentran en la pista en cada cambio de curvatura y poder saber su posición actual en términos de coordenadas cartesianas (</w:t>
+        </w:rPr>
+      </w:pPr>
+      <w:r>
+        <w:rPr>
+          <w:rFonts w:ascii="Calibri" w:hAnsi="Calibri" w:cs="Calibri"/>
+        </w:rPr>
+        <w:t>Para la primera vuelta, los robots deben ser capaces de las siguientes 2 características: identificar las marcas de curva que se encuentran en la pista en cada cambio de curvatura y poder saber su posición actual en términos de coordenadas cartesianas (</w:t>
       </w:r>
       <w:proofErr w:type="spellStart"/>
-      <w:proofErr w:type="gramStart"/>
-      <w:r>
-        <w:rPr>
-          <w:rFonts w:ascii="Calibri" w:hAnsi="Calibri" w:cs="Calibri"/>
-          <w:sz w:val="24"/>
-          <w:szCs w:val="24"/>
+      <w:r>
+        <w:rPr>
+          <w:rFonts w:ascii="Calibri" w:hAnsi="Calibri" w:cs="Calibri"/>
         </w:rPr>
         <w:t>x,y</w:t>
       </w:r>
       <w:proofErr w:type="spellEnd"/>
-      <w:proofErr w:type="gramEnd"/>
-      <w:r>
-        <w:rPr>
-          <w:rFonts w:ascii="Calibri" w:hAnsi="Calibri" w:cs="Calibri"/>
-          <w:sz w:val="24"/>
-          <w:szCs w:val="24"/>
+      <w:r>
+        <w:rPr>
+          <w:rFonts w:ascii="Calibri" w:hAnsi="Calibri" w:cs="Calibri"/>
         </w:rPr>
         <w:t>).</w:t>
       </w:r>
@@ -3589,8 +3236,6 @@
         <w:spacing w:after="0" w:line="240" w:lineRule="auto"/>
         <w:rPr>
           <w:rFonts w:ascii="Calibri" w:hAnsi="Calibri" w:cs="Calibri"/>
-          <w:sz w:val="24"/>
-          <w:szCs w:val="24"/>
         </w:rPr>
       </w:pPr>
     </w:p>
@@ -3602,15 +3247,11 @@
         <w:spacing w:after="0" w:line="240" w:lineRule="auto"/>
         <w:rPr>
           <w:rFonts w:ascii="Calibri" w:hAnsi="Calibri" w:cs="Calibri"/>
-          <w:sz w:val="24"/>
-          <w:szCs w:val="24"/>
-        </w:rPr>
-      </w:pPr>
-      <w:r>
-        <w:rPr>
-          <w:rFonts w:ascii="Calibri" w:hAnsi="Calibri" w:cs="Calibri"/>
-          <w:sz w:val="24"/>
-          <w:szCs w:val="24"/>
+        </w:rPr>
+      </w:pPr>
+      <w:r>
+        <w:rPr>
+          <w:rFonts w:ascii="Calibri" w:hAnsi="Calibri" w:cs="Calibri"/>
         </w:rPr>
         <w:t>Para la primera, se necesitan sensores infrarrojos capaces de identificar blanco vs negro posicionados</w:t>
       </w:r>
@@ -3623,165 +3264,25 @@
         <w:spacing w:after="0" w:line="240" w:lineRule="auto"/>
         <w:rPr>
           <w:rFonts w:ascii="Calibri" w:hAnsi="Calibri" w:cs="Calibri"/>
-          <w:sz w:val="24"/>
-          <w:szCs w:val="24"/>
-        </w:rPr>
-      </w:pPr>
-      <w:r>
-        <w:rPr>
-          <w:rFonts w:ascii="Calibri" w:hAnsi="Calibri" w:cs="Calibri"/>
-          <w:sz w:val="24"/>
-          <w:szCs w:val="24"/>
-        </w:rPr>
-        <w:t>de tal forma que siempre detecten las marcas correspondientes. Para la segunda</w:t>
-      </w:r>
-      <w:r>
-        <w:rPr>
-          <w:rFonts w:ascii="Calibri" w:hAnsi="Calibri" w:cs="Calibri"/>
-          <w:sz w:val="24"/>
-          <w:szCs w:val="24"/>
-        </w:rPr>
-        <w:t xml:space="preserve"> </w:t>
-      </w:r>
-      <w:r>
-        <w:rPr>
-          <w:rFonts w:ascii="Calibri" w:hAnsi="Calibri" w:cs="Calibri"/>
-          <w:sz w:val="24"/>
-          <w:szCs w:val="24"/>
-        </w:rPr>
-        <w:t xml:space="preserve">se pueden utilizar 2 elementos de manera independiente o junta (esta última es la </w:t>
-      </w:r>
-      <w:proofErr w:type="gramStart"/>
-      <w:r>
-        <w:rPr>
-          <w:rFonts w:ascii="Calibri" w:hAnsi="Calibri" w:cs="Calibri"/>
-          <w:sz w:val="24"/>
-          <w:szCs w:val="24"/>
-        </w:rPr>
-        <w:t>más óptima</w:t>
-      </w:r>
-      <w:proofErr w:type="gramEnd"/>
-      <w:r>
-        <w:rPr>
-          <w:rFonts w:ascii="Calibri" w:hAnsi="Calibri" w:cs="Calibri"/>
-          <w:sz w:val="24"/>
-          <w:szCs w:val="24"/>
-        </w:rPr>
-        <w:t>): Encoders en cada rueda (Odometría), lo cual permite saber la velocidad real de cada</w:t>
-      </w:r>
-      <w:r>
-        <w:rPr>
-          <w:rFonts w:ascii="Calibri" w:hAnsi="Calibri" w:cs="Calibri"/>
-          <w:sz w:val="24"/>
-          <w:szCs w:val="24"/>
-        </w:rPr>
-        <w:t xml:space="preserve"> </w:t>
-      </w:r>
-      <w:r>
-        <w:rPr>
-          <w:rFonts w:ascii="Calibri" w:hAnsi="Calibri" w:cs="Calibri"/>
-          <w:sz w:val="24"/>
-          <w:szCs w:val="24"/>
-        </w:rPr>
-        <w:t xml:space="preserve">una. Y una </w:t>
-      </w:r>
-      <w:r>
-        <w:rPr>
-          <w:rFonts w:ascii="Calibri" w:hAnsi="Calibri" w:cs="Calibri"/>
-          <w:sz w:val="24"/>
-          <w:szCs w:val="24"/>
-        </w:rPr>
-        <w:t>IMU,</w:t>
-      </w:r>
-      <w:r>
-        <w:rPr>
-          <w:rFonts w:ascii="Calibri" w:hAnsi="Calibri" w:cs="Calibri"/>
-          <w:sz w:val="24"/>
-          <w:szCs w:val="24"/>
-        </w:rPr>
-        <w:t xml:space="preserve"> que básicamente es un giroscopio</w:t>
-      </w:r>
-      <w:r>
-        <w:rPr>
-          <w:rFonts w:ascii="Calibri" w:hAnsi="Calibri" w:cs="Calibri"/>
-          <w:sz w:val="24"/>
-          <w:szCs w:val="24"/>
-        </w:rPr>
-        <w:t xml:space="preserve"> </w:t>
-      </w:r>
-      <w:r>
-        <w:rPr>
-          <w:rFonts w:ascii="Calibri" w:hAnsi="Calibri" w:cs="Calibri"/>
-          <w:sz w:val="24"/>
-          <w:szCs w:val="24"/>
-        </w:rPr>
-        <w:t>+</w:t>
-      </w:r>
-      <w:r>
-        <w:rPr>
-          <w:rFonts w:ascii="Calibri" w:hAnsi="Calibri" w:cs="Calibri"/>
-          <w:sz w:val="24"/>
-          <w:szCs w:val="24"/>
-        </w:rPr>
-        <w:t xml:space="preserve"> </w:t>
-      </w:r>
-      <w:r>
-        <w:rPr>
-          <w:rFonts w:ascii="Calibri" w:hAnsi="Calibri" w:cs="Calibri"/>
-          <w:sz w:val="24"/>
-          <w:szCs w:val="24"/>
-        </w:rPr>
-        <w:t>acelerómetro.</w:t>
-      </w:r>
-      <w:r>
-        <w:rPr>
-          <w:rFonts w:ascii="Calibri" w:hAnsi="Calibri" w:cs="Calibri"/>
-          <w:sz w:val="24"/>
-          <w:szCs w:val="24"/>
-        </w:rPr>
-        <w:t xml:space="preserve"> </w:t>
-      </w:r>
-      <w:r>
-        <w:rPr>
-          <w:rFonts w:ascii="Calibri" w:hAnsi="Calibri" w:cs="Calibri"/>
-          <w:sz w:val="24"/>
-          <w:szCs w:val="24"/>
-        </w:rPr>
-        <w:t>De esta forma se puede hacer una estimación relativamente precisa de la posición del robot</w:t>
-      </w:r>
-      <w:r>
-        <w:rPr>
-          <w:rFonts w:ascii="Calibri" w:hAnsi="Calibri" w:cs="Calibri"/>
-          <w:sz w:val="24"/>
-          <w:szCs w:val="24"/>
-        </w:rPr>
-        <w:t xml:space="preserve"> </w:t>
-      </w:r>
-      <w:r>
-        <w:rPr>
-          <w:rFonts w:ascii="Calibri" w:hAnsi="Calibri" w:cs="Calibri"/>
-          <w:sz w:val="24"/>
-          <w:szCs w:val="24"/>
-        </w:rPr>
-        <w:t>en términos de (</w:t>
+        </w:rPr>
+      </w:pPr>
+      <w:r>
+        <w:rPr>
+          <w:rFonts w:ascii="Calibri" w:hAnsi="Calibri" w:cs="Calibri"/>
+        </w:rPr>
+        <w:t>de tal forma que siempre detecten las marcas correspondientes. Para la segunda se pueden utilizar 2 elementos de manera independiente o junta (esta última es la más óptima): Encoders en cada rueda (Odometría), lo cual permite saber la velocidad real de cada una. Y una IMU, que básicamente es un giroscopio + acelerómetro. De esta forma se puede hacer una estimación relativamente precisa de la posición del robot en términos de (</w:t>
       </w:r>
       <w:proofErr w:type="spellStart"/>
-      <w:proofErr w:type="gramStart"/>
-      <w:r>
-        <w:rPr>
-          <w:rFonts w:ascii="Calibri" w:hAnsi="Calibri" w:cs="Calibri"/>
-          <w:sz w:val="24"/>
-          <w:szCs w:val="24"/>
+      <w:r>
+        <w:rPr>
+          <w:rFonts w:ascii="Calibri" w:hAnsi="Calibri" w:cs="Calibri"/>
         </w:rPr>
         <w:t>x,y</w:t>
       </w:r>
       <w:proofErr w:type="spellEnd"/>
-      <w:proofErr w:type="gramEnd"/>
-      <w:r>
-        <w:rPr>
-          <w:rFonts w:ascii="Calibri" w:hAnsi="Calibri" w:cs="Calibri"/>
-          <w:sz w:val="24"/>
-          <w:szCs w:val="24"/>
+      <w:r>
+        <w:rPr>
+          <w:rFonts w:ascii="Calibri" w:hAnsi="Calibri" w:cs="Calibri"/>
         </w:rPr>
         <w:t>), resultando en una nube de puntos que representan la pista. Usualmente</w:t>
       </w:r>
@@ -3794,15 +3295,11 @@
         <w:spacing w:after="0" w:line="240" w:lineRule="auto"/>
         <w:rPr>
           <w:rFonts w:ascii="Calibri" w:hAnsi="Calibri" w:cs="Calibri"/>
-          <w:sz w:val="24"/>
-          <w:szCs w:val="24"/>
-        </w:rPr>
-      </w:pPr>
-      <w:r>
-        <w:rPr>
-          <w:rFonts w:ascii="Calibri" w:hAnsi="Calibri" w:cs="Calibri"/>
-          <w:sz w:val="24"/>
-          <w:szCs w:val="24"/>
+        </w:rPr>
+      </w:pPr>
+      <w:r>
+        <w:rPr>
+          <w:rFonts w:ascii="Calibri" w:hAnsi="Calibri" w:cs="Calibri"/>
         </w:rPr>
         <w:t xml:space="preserve">esta información es guardada en un simple </w:t>
       </w:r>
@@ -3810,8 +3307,6 @@
       <w:r>
         <w:rPr>
           <w:rFonts w:ascii="Calibri" w:hAnsi="Calibri" w:cs="Calibri"/>
-          <w:sz w:val="24"/>
-          <w:szCs w:val="24"/>
         </w:rPr>
         <w:t>txt</w:t>
       </w:r>
@@ -3819,8 +3314,6 @@
       <w:r>
         <w:rPr>
           <w:rFonts w:ascii="Calibri" w:hAnsi="Calibri" w:cs="Calibri"/>
-          <w:sz w:val="24"/>
-          <w:szCs w:val="24"/>
         </w:rPr>
         <w:t>.</w:t>
       </w:r>
@@ -3843,6 +3336,8 @@
           <w:rFonts w:ascii="Calibri-Bold" w:hAnsi="Calibri-Bold" w:cs="Calibri-Bold"/>
           <w:b/>
           <w:bCs/>
+          <w:sz w:val="24"/>
+          <w:szCs w:val="24"/>
         </w:rPr>
       </w:pPr>
       <w:r>
@@ -3850,6 +3345,8 @@
           <w:rFonts w:ascii="Calibri-Bold" w:hAnsi="Calibri-Bold" w:cs="Calibri-Bold"/>
           <w:b/>
           <w:bCs/>
+          <w:sz w:val="24"/>
+          <w:szCs w:val="24"/>
         </w:rPr>
         <w:t>Optimización</w:t>
       </w:r>
@@ -3862,145 +3359,13 @@
         <w:spacing w:after="0" w:line="240" w:lineRule="auto"/>
         <w:rPr>
           <w:rFonts w:ascii="Calibri" w:hAnsi="Calibri" w:cs="Calibri"/>
-          <w:sz w:val="24"/>
-          <w:szCs w:val="24"/>
-        </w:rPr>
-      </w:pPr>
-      <w:r>
-        <w:rPr>
-          <w:rFonts w:ascii="Calibri" w:hAnsi="Calibri" w:cs="Calibri"/>
-          <w:sz w:val="24"/>
-          <w:szCs w:val="24"/>
-        </w:rPr>
-        <w:t>Con la nube de puntos generada, se utiliza un algoritmo de MATLAB conocido como PRM,</w:t>
-      </w:r>
-      <w:r>
-        <w:rPr>
-          <w:rFonts w:ascii="Calibri" w:hAnsi="Calibri" w:cs="Calibri"/>
-          <w:sz w:val="24"/>
-          <w:szCs w:val="24"/>
-        </w:rPr>
-        <w:t xml:space="preserve"> </w:t>
-      </w:r>
-      <w:r>
-        <w:rPr>
-          <w:rFonts w:ascii="Calibri" w:hAnsi="Calibri" w:cs="Calibri"/>
-          <w:sz w:val="24"/>
-          <w:szCs w:val="24"/>
-        </w:rPr>
-        <w:t>en donde se define un mapa binario donde la ruta generada, más el ancho del robot, se</w:t>
-      </w:r>
-      <w:r>
-        <w:rPr>
-          <w:rFonts w:ascii="Calibri" w:hAnsi="Calibri" w:cs="Calibri"/>
-          <w:sz w:val="24"/>
-          <w:szCs w:val="24"/>
-        </w:rPr>
-        <w:t xml:space="preserve"> </w:t>
-      </w:r>
-      <w:r>
-        <w:rPr>
-          <w:rFonts w:ascii="Calibri" w:hAnsi="Calibri" w:cs="Calibri"/>
-          <w:sz w:val="24"/>
-          <w:szCs w:val="24"/>
-        </w:rPr>
-        <w:t>define como espacio válido para desplazarse, y el resto como obstáculo. Luego se generan</w:t>
-      </w:r>
-      <w:r>
-        <w:rPr>
-          <w:rFonts w:ascii="Calibri" w:hAnsi="Calibri" w:cs="Calibri"/>
-          <w:sz w:val="24"/>
-          <w:szCs w:val="24"/>
-        </w:rPr>
-        <w:t xml:space="preserve"> </w:t>
-      </w:r>
-      <w:r>
-        <w:rPr>
-          <w:rFonts w:ascii="Calibri" w:hAnsi="Calibri" w:cs="Calibri"/>
-          <w:sz w:val="24"/>
-          <w:szCs w:val="24"/>
-        </w:rPr>
-        <w:t>puntos aleatorios dentro de la zona donde el robot puede pasar y finalmente se juntan los</w:t>
-      </w:r>
-      <w:r>
-        <w:rPr>
-          <w:rFonts w:ascii="Calibri" w:hAnsi="Calibri" w:cs="Calibri"/>
-          <w:sz w:val="24"/>
-          <w:szCs w:val="24"/>
-        </w:rPr>
-        <w:t xml:space="preserve"> </w:t>
-      </w:r>
-      <w:r>
-        <w:rPr>
-          <w:rFonts w:ascii="Calibri" w:hAnsi="Calibri" w:cs="Calibri"/>
-          <w:sz w:val="24"/>
-          <w:szCs w:val="24"/>
-        </w:rPr>
-        <w:t xml:space="preserve">que permiten la ruta más corta </w:t>
-      </w:r>
-      <w:r>
-        <w:rPr>
-          <w:rFonts w:ascii="Calibri" w:hAnsi="Calibri" w:cs="Calibri"/>
-          <w:sz w:val="24"/>
-          <w:szCs w:val="24"/>
-        </w:rPr>
-        <w:t>posible</w:t>
-      </w:r>
-      <w:r>
-        <w:rPr>
-          <w:rFonts w:ascii="Calibri" w:hAnsi="Calibri" w:cs="Calibri"/>
-          <w:sz w:val="24"/>
-          <w:szCs w:val="24"/>
-        </w:rPr>
-        <w:t>.</w:t>
-      </w:r>
-      <w:r>
-        <w:rPr>
-          <w:rFonts w:ascii="Calibri" w:hAnsi="Calibri" w:cs="Calibri"/>
-          <w:sz w:val="24"/>
-          <w:szCs w:val="24"/>
-        </w:rPr>
-        <w:t xml:space="preserve"> </w:t>
-      </w:r>
-      <w:r>
-        <w:rPr>
-          <w:rFonts w:ascii="Calibri" w:hAnsi="Calibri" w:cs="Calibri"/>
-          <w:sz w:val="24"/>
-          <w:szCs w:val="24"/>
-        </w:rPr>
-        <w:t>Con la ruta definida, mediante un algoritmo de seguimiento de rutas, se le dan las instrucciones</w:t>
-      </w:r>
-      <w:r>
-        <w:rPr>
-          <w:rFonts w:ascii="Calibri" w:hAnsi="Calibri" w:cs="Calibri"/>
-          <w:sz w:val="24"/>
-          <w:szCs w:val="24"/>
-        </w:rPr>
-        <w:t xml:space="preserve"> </w:t>
-      </w:r>
-      <w:r>
-        <w:rPr>
-          <w:rFonts w:ascii="Calibri" w:hAnsi="Calibri" w:cs="Calibri"/>
-          <w:sz w:val="24"/>
-          <w:szCs w:val="24"/>
-        </w:rPr>
-        <w:t>de movimiento al robot, donde en cada intento se varían las variables de velocidad,</w:t>
-      </w:r>
-      <w:r>
-        <w:rPr>
-          <w:rFonts w:ascii="Calibri" w:hAnsi="Calibri" w:cs="Calibri"/>
-          <w:sz w:val="24"/>
-          <w:szCs w:val="24"/>
-        </w:rPr>
-        <w:t xml:space="preserve"> </w:t>
-      </w:r>
-      <w:r>
-        <w:rPr>
-          <w:rFonts w:ascii="Calibri" w:hAnsi="Calibri" w:cs="Calibri"/>
-          <w:sz w:val="24"/>
-          <w:szCs w:val="24"/>
-        </w:rPr>
-        <w:t>aceleración y freno.</w:t>
+        </w:rPr>
+      </w:pPr>
+      <w:r>
+        <w:rPr>
+          <w:rFonts w:ascii="Calibri" w:hAnsi="Calibri" w:cs="Calibri"/>
+        </w:rPr>
+        <w:t>Con la nube de puntos generada, se utiliza un algoritmo de MATLAB conocido como PRM, en donde se define un mapa binario donde la ruta generada, más el ancho del robot, se define como espacio válido para desplazarse, y el resto como obstáculo. Luego se generan puntos aleatorios dentro de la zona donde el robot puede pasar y finalmente se juntan los que permiten la ruta más corta posible. Con la ruta definida, mediante un algoritmo de seguimiento de rutas, se le dan las instrucciones de movimiento al robot, donde en cada intento se varían las variables de velocidad, aceleración y freno.</w:t>
       </w:r>
     </w:p>
     <w:p>
@@ -4026,6 +3391,8 @@
           <w:rFonts w:ascii="Calibri-Bold" w:hAnsi="Calibri-Bold" w:cs="Calibri-Bold"/>
           <w:b/>
           <w:bCs/>
+          <w:sz w:val="24"/>
+          <w:szCs w:val="24"/>
         </w:rPr>
       </w:pPr>
       <w:r>
@@ -4033,6 +3400,8 @@
           <w:rFonts w:ascii="Calibri-Bold" w:hAnsi="Calibri-Bold" w:cs="Calibri-Bold"/>
           <w:b/>
           <w:bCs/>
+          <w:sz w:val="24"/>
+          <w:szCs w:val="24"/>
         </w:rPr>
         <w:t>Información del problema</w:t>
       </w:r>
@@ -4045,57 +3414,13 @@
         <w:spacing w:after="0" w:line="240" w:lineRule="auto"/>
         <w:rPr>
           <w:rFonts w:ascii="Calibri" w:hAnsi="Calibri" w:cs="Calibri"/>
-          <w:sz w:val="24"/>
-          <w:szCs w:val="24"/>
-        </w:rPr>
-      </w:pPr>
-      <w:r>
-        <w:rPr>
-          <w:rFonts w:ascii="Calibri" w:hAnsi="Calibri" w:cs="Calibri"/>
-          <w:sz w:val="24"/>
-          <w:szCs w:val="24"/>
-        </w:rPr>
-        <w:t>Los últimos años todos los esfuerzos de desarrollo se han enfocado en la mecánica y electrónica</w:t>
-      </w:r>
-      <w:r>
-        <w:rPr>
-          <w:rFonts w:ascii="Calibri" w:hAnsi="Calibri" w:cs="Calibri"/>
-          <w:sz w:val="24"/>
-          <w:szCs w:val="24"/>
-        </w:rPr>
-        <w:t xml:space="preserve"> </w:t>
-      </w:r>
-      <w:r>
-        <w:rPr>
-          <w:rFonts w:ascii="Calibri" w:hAnsi="Calibri" w:cs="Calibri"/>
-          <w:sz w:val="24"/>
-          <w:szCs w:val="24"/>
-        </w:rPr>
-        <w:t>del robot, dejando de lado el software. Estas mejoras van desde el uso de motores más</w:t>
-      </w:r>
-      <w:r>
-        <w:rPr>
-          <w:rFonts w:ascii="Calibri" w:hAnsi="Calibri" w:cs="Calibri"/>
-          <w:sz w:val="24"/>
-          <w:szCs w:val="24"/>
-        </w:rPr>
-        <w:t xml:space="preserve"> </w:t>
-      </w:r>
-      <w:r>
-        <w:rPr>
-          <w:rFonts w:ascii="Calibri" w:hAnsi="Calibri" w:cs="Calibri"/>
-          <w:sz w:val="24"/>
-          <w:szCs w:val="24"/>
-        </w:rPr>
-        <w:t>potentes, más eficientes,</w:t>
-      </w:r>
-      <w:r>
-        <w:rPr>
-          <w:rFonts w:ascii="Calibri" w:hAnsi="Calibri" w:cs="Calibri"/>
-          <w:sz w:val="24"/>
-          <w:szCs w:val="24"/>
-        </w:rPr>
-        <w:t xml:space="preserve"> </w:t>
+        </w:rPr>
+      </w:pPr>
+      <w:r>
+        <w:rPr>
+          <w:rFonts w:ascii="Calibri" w:hAnsi="Calibri" w:cs="Calibri"/>
+        </w:rPr>
+        <w:t>Los últimos años todos los esfuerzos de desarrollo se han enfocado en la mecánica y electrónica del robot, dejando de lado el software. Estas mejoras van desde el uso de motores más potentes, más eficientes, sensores más precisos, más agarre y tracción del robot mediante turbinas, pero sin cambiar los algoritmos que hay por detrás.</w:t>
       </w:r>
     </w:p>
     <w:p>
@@ -4104,10 +3429,9 @@
         <w:autoSpaceDN w:val="0"/>
         <w:adjustRightInd w:val="0"/>
         <w:spacing w:after="0" w:line="240" w:lineRule="auto"/>
-        <w:rPr>
-          <w:rFonts w:ascii="Calibri" w:hAnsi="Calibri" w:cs="Calibri"/>
-          <w:sz w:val="24"/>
-          <w:szCs w:val="24"/>
+        <w:jc w:val="both"/>
+        <w:rPr>
+          <w:rFonts w:ascii="Calibri" w:hAnsi="Calibri" w:cs="Calibri"/>
         </w:rPr>
       </w:pPr>
     </w:p>
@@ -4117,12 +3441,27 @@
         <w:autoSpaceDN w:val="0"/>
         <w:adjustRightInd w:val="0"/>
         <w:spacing w:after="0" w:line="240" w:lineRule="auto"/>
+        <w:jc w:val="both"/>
         <w:rPr>
           <w:rFonts w:ascii="Calibri" w:hAnsi="Calibri" w:cs="Calibri"/>
           <w:sz w:val="24"/>
           <w:szCs w:val="24"/>
         </w:rPr>
       </w:pPr>
+      <w:r>
+        <w:rPr>
+          <w:rFonts w:ascii="Calibri" w:hAnsi="Calibri" w:cs="Calibri"/>
+        </w:rPr>
+        <w:t>Todos estos cambios no se han considerado como innovaciones grandes, por lo que existe un espacio de investigación en el que el software pueda ser el protagonista. Es por este motivo que en la última versión no</w:t>
+      </w:r>
+      <w:r>
+        <w:rPr>
+          <w:rFonts w:ascii="Calibri" w:hAnsi="Calibri" w:cs="Calibri"/>
+          <w:sz w:val="24"/>
+          <w:szCs w:val="24"/>
+        </w:rPr>
+        <w:t xml:space="preserve"> se ha otorgado el premio a la innovación a ningún participante, siendo su obtención uno de los objetivos de esta memoria.</w:t>
+      </w:r>
     </w:p>
     <w:p>
       <w:pPr>
@@ -4136,46 +3475,6 @@
           <w:szCs w:val="24"/>
         </w:rPr>
       </w:pPr>
-      <w:r>
-        <w:rPr>
-          <w:rFonts w:ascii="Calibri" w:hAnsi="Calibri" w:cs="Calibri"/>
-          <w:sz w:val="24"/>
-          <w:szCs w:val="24"/>
-        </w:rPr>
-        <w:t>s</w:t>
-      </w:r>
-      <w:r>
-        <w:rPr>
-          <w:rFonts w:ascii="Calibri" w:hAnsi="Calibri" w:cs="Calibri"/>
-          <w:sz w:val="24"/>
-          <w:szCs w:val="24"/>
-        </w:rPr>
-        <w:t>ensores más</w:t>
-      </w:r>
-      <w:r>
-        <w:rPr>
-          <w:rFonts w:ascii="Calibri" w:hAnsi="Calibri" w:cs="Calibri"/>
-          <w:sz w:val="24"/>
-          <w:szCs w:val="24"/>
-        </w:rPr>
-        <w:t xml:space="preserve"> </w:t>
-      </w:r>
-      <w:r>
-        <w:rPr>
-          <w:rFonts w:ascii="Calibri" w:hAnsi="Calibri" w:cs="Calibri"/>
-          <w:sz w:val="24"/>
-          <w:szCs w:val="24"/>
-        </w:rPr>
-        <w:t xml:space="preserve">precisos, más agarre y tracción del robot </w:t>
-      </w:r>
-      <w:r>
-        <w:rPr>
-          <w:rFonts w:ascii="Calibri" w:hAnsi="Calibri" w:cs="Calibri"/>
-          <w:sz w:val="24"/>
-          <w:szCs w:val="24"/>
-        </w:rPr>
-        <w:t>mediante turbinas, pero sin cambiar los algoritmos que hay por detrás.</w:t>
-      </w:r>
     </w:p>
     <w:p>
       <w:pPr>
@@ -4184,11 +3483,21 @@
         <w:adjustRightInd w:val="0"/>
         <w:spacing w:after="0" w:line="240" w:lineRule="auto"/>
         <w:rPr>
-          <w:rFonts w:ascii="Calibri" w:hAnsi="Calibri" w:cs="Calibri"/>
-          <w:sz w:val="24"/>
-          <w:szCs w:val="24"/>
-        </w:rPr>
-      </w:pPr>
+          <w:b/>
+          <w:bCs/>
+          <w:sz w:val="28"/>
+          <w:szCs w:val="28"/>
+        </w:rPr>
+      </w:pPr>
+      <w:r>
+        <w:rPr>
+          <w:b/>
+          <w:bCs/>
+          <w:sz w:val="28"/>
+          <w:szCs w:val="28"/>
+        </w:rPr>
+        <w:t>Discusión bibliográfica preliminar</w:t>
+      </w:r>
     </w:p>
     <w:p>
       <w:pPr>
@@ -4196,68 +3505,15 @@
         <w:autoSpaceDN w:val="0"/>
         <w:adjustRightInd w:val="0"/>
         <w:spacing w:after="0" w:line="240" w:lineRule="auto"/>
-        <w:rPr>
-          <w:rFonts w:ascii="Calibri" w:hAnsi="Calibri" w:cs="Calibri"/>
+        <w:jc w:val="both"/>
+        <w:rPr>
+          <w:rFonts w:ascii="Calibri-Bold" w:hAnsi="Calibri-Bold" w:cs="Calibri-Bold"/>
+          <w:b/>
+          <w:bCs/>
           <w:sz w:val="24"/>
           <w:szCs w:val="24"/>
         </w:rPr>
       </w:pPr>
-      <w:r>
-        <w:rPr>
-          <w:rFonts w:ascii="Calibri" w:hAnsi="Calibri" w:cs="Calibri"/>
-          <w:sz w:val="24"/>
-          <w:szCs w:val="24"/>
-        </w:rPr>
-        <w:t>Todos estos cambios no se han considerado como innovaciones grandes, por lo que existe un</w:t>
-      </w:r>
-      <w:r>
-        <w:rPr>
-          <w:rFonts w:ascii="Calibri" w:hAnsi="Calibri" w:cs="Calibri"/>
-          <w:sz w:val="24"/>
-          <w:szCs w:val="24"/>
-        </w:rPr>
-        <w:t xml:space="preserve"> </w:t>
-      </w:r>
-      <w:r>
-        <w:rPr>
-          <w:rFonts w:ascii="Calibri" w:hAnsi="Calibri" w:cs="Calibri"/>
-          <w:sz w:val="24"/>
-          <w:szCs w:val="24"/>
-        </w:rPr>
-        <w:t>espacio de investigación en el que el software pueda ser el protagonista. Es por este motivo</w:t>
-      </w:r>
-      <w:r>
-        <w:rPr>
-          <w:rFonts w:ascii="Calibri" w:hAnsi="Calibri" w:cs="Calibri"/>
-          <w:sz w:val="24"/>
-          <w:szCs w:val="24"/>
-        </w:rPr>
-        <w:t xml:space="preserve"> </w:t>
-      </w:r>
-      <w:r>
-        <w:rPr>
-          <w:rFonts w:ascii="Calibri" w:hAnsi="Calibri" w:cs="Calibri"/>
-          <w:sz w:val="24"/>
-          <w:szCs w:val="24"/>
-        </w:rPr>
-        <w:t>que en la última versión no se ha otorgado el premio a la innovación a ningún participante,</w:t>
-      </w:r>
-      <w:r>
-        <w:rPr>
-          <w:rFonts w:ascii="Calibri" w:hAnsi="Calibri" w:cs="Calibri"/>
-          <w:sz w:val="24"/>
-          <w:szCs w:val="24"/>
-        </w:rPr>
-        <w:t xml:space="preserve"> </w:t>
-      </w:r>
-      <w:r>
-        <w:rPr>
-          <w:rFonts w:ascii="Calibri" w:hAnsi="Calibri" w:cs="Calibri"/>
-          <w:sz w:val="24"/>
-          <w:szCs w:val="24"/>
-        </w:rPr>
-        <w:t>siendo su obtención uno de los objetivos de esta memoria.</w:t>
-      </w:r>
     </w:p>
     <w:p>
       <w:pPr>
@@ -4265,12 +3521,25 @@
         <w:autoSpaceDN w:val="0"/>
         <w:adjustRightInd w:val="0"/>
         <w:spacing w:after="0" w:line="240" w:lineRule="auto"/>
-        <w:rPr>
-          <w:rFonts w:ascii="Calibri" w:hAnsi="Calibri" w:cs="Calibri"/>
+        <w:jc w:val="both"/>
+        <w:rPr>
+          <w:rFonts w:ascii="Calibri-Bold" w:hAnsi="Calibri-Bold" w:cs="Calibri-Bold"/>
+          <w:b/>
+          <w:bCs/>
           <w:sz w:val="24"/>
           <w:szCs w:val="24"/>
         </w:rPr>
       </w:pPr>
+      <w:r>
+        <w:rPr>
+          <w:rFonts w:ascii="Calibri-Bold" w:hAnsi="Calibri-Bold" w:cs="Calibri-Bold"/>
+          <w:b/>
+          <w:bCs/>
+          <w:sz w:val="24"/>
+          <w:szCs w:val="24"/>
+        </w:rPr>
+        <w:t>Seguimiento de línea</w:t>
+      </w:r>
     </w:p>
     <w:p>
       <w:pPr>
@@ -4278,6 +3547,1069 @@
         <w:autoSpaceDN w:val="0"/>
         <w:adjustRightInd w:val="0"/>
         <w:spacing w:after="0" w:line="240" w:lineRule="auto"/>
+        <w:jc w:val="both"/>
+        <w:rPr>
+          <w:rFonts w:ascii="Calibri" w:hAnsi="Calibri" w:cs="Calibri"/>
+        </w:rPr>
+      </w:pPr>
+      <w:r>
+        <w:rPr>
+          <w:rFonts w:ascii="Calibri" w:hAnsi="Calibri" w:cs="Calibri"/>
+        </w:rPr>
+        <w:t>Varios modelos se han definido en el marco de visión computacional para hacer seguimiento</w:t>
+      </w:r>
+      <w:r>
+        <w:rPr>
+          <w:rFonts w:ascii="Calibri" w:hAnsi="Calibri" w:cs="Calibri"/>
+        </w:rPr>
+        <w:t xml:space="preserve"> </w:t>
+      </w:r>
+      <w:r>
+        <w:rPr>
+          <w:rFonts w:ascii="Calibri" w:hAnsi="Calibri" w:cs="Calibri"/>
+        </w:rPr>
+        <w:t>de líneas donde se han testeado diferentes tecnologías para ver su viabilidad, esto considerando</w:t>
+      </w:r>
+      <w:r>
+        <w:rPr>
+          <w:rFonts w:ascii="Calibri" w:hAnsi="Calibri" w:cs="Calibri"/>
+        </w:rPr>
+        <w:t xml:space="preserve"> </w:t>
+      </w:r>
+      <w:r>
+        <w:rPr>
+          <w:rFonts w:ascii="Calibri" w:hAnsi="Calibri" w:cs="Calibri"/>
+        </w:rPr>
+        <w:t>que,</w:t>
+      </w:r>
+      <w:r>
+        <w:rPr>
+          <w:rFonts w:ascii="Calibri" w:hAnsi="Calibri" w:cs="Calibri"/>
+        </w:rPr>
+        <w:t xml:space="preserve"> al ser robots compactos, el poder de procesamiento de imagen se ve altamente</w:t>
+      </w:r>
+      <w:r>
+        <w:rPr>
+          <w:rFonts w:ascii="Calibri" w:hAnsi="Calibri" w:cs="Calibri"/>
+        </w:rPr>
+        <w:t xml:space="preserve"> </w:t>
+      </w:r>
+      <w:r>
+        <w:rPr>
+          <w:rFonts w:ascii="Calibri" w:hAnsi="Calibri" w:cs="Calibri"/>
+        </w:rPr>
+        <w:t>limitado al procesador utilizado. Un estudio comparativo</w:t>
+      </w:r>
+      <w:sdt>
+        <w:sdtPr>
+          <w:rPr>
+            <w:rFonts w:ascii="Calibri" w:hAnsi="Calibri" w:cs="Calibri"/>
+          </w:rPr>
+          <w:id w:val="284634181"/>
+          <w:citation/>
+        </w:sdtPr>
+        <w:sdtContent>
+          <w:r>
+            <w:rPr>
+              <w:rFonts w:ascii="Calibri" w:hAnsi="Calibri" w:cs="Calibri"/>
+            </w:rPr>
+            <w:fldChar w:fldCharType="begin"/>
+          </w:r>
+          <w:r>
+            <w:rPr>
+              <w:rFonts w:ascii="Calibri" w:hAnsi="Calibri" w:cs="Calibri"/>
+            </w:rPr>
+            <w:instrText xml:space="preserve"> CITATION Gun21 \l 13322 </w:instrText>
+          </w:r>
+          <w:r>
+            <w:rPr>
+              <w:rFonts w:ascii="Calibri" w:hAnsi="Calibri" w:cs="Calibri"/>
+            </w:rPr>
+            <w:fldChar w:fldCharType="separate"/>
+          </w:r>
+          <w:r>
+            <w:rPr>
+              <w:rFonts w:ascii="Calibri" w:hAnsi="Calibri" w:cs="Calibri"/>
+              <w:noProof/>
+            </w:rPr>
+            <w:t xml:space="preserve"> (Gunawan Dewantoro, 2021)</w:t>
+          </w:r>
+          <w:r>
+            <w:rPr>
+              <w:rFonts w:ascii="Calibri" w:hAnsi="Calibri" w:cs="Calibri"/>
+            </w:rPr>
+            <w:fldChar w:fldCharType="end"/>
+          </w:r>
+        </w:sdtContent>
+      </w:sdt>
+      <w:r>
+        <w:rPr>
+          <w:rFonts w:ascii="Calibri" w:hAnsi="Calibri" w:cs="Calibri"/>
+        </w:rPr>
+        <w:t xml:space="preserve"> de las</w:t>
+      </w:r>
+      <w:r>
+        <w:rPr>
+          <w:rFonts w:ascii="Calibri" w:hAnsi="Calibri" w:cs="Calibri"/>
+        </w:rPr>
+        <w:t xml:space="preserve"> </w:t>
+      </w:r>
+      <w:r>
+        <w:rPr>
+          <w:rFonts w:ascii="Calibri" w:hAnsi="Calibri" w:cs="Calibri"/>
+        </w:rPr>
+        <w:t>2 placas más comunes para aplicaciones que requieren alto poder de cómputo, Raspberry</w:t>
+      </w:r>
+      <w:r>
+        <w:rPr>
+          <w:rFonts w:ascii="Calibri" w:hAnsi="Calibri" w:cs="Calibri"/>
+        </w:rPr>
+        <w:t xml:space="preserve"> </w:t>
+      </w:r>
+      <w:r>
+        <w:rPr>
+          <w:rFonts w:ascii="Calibri" w:hAnsi="Calibri" w:cs="Calibri"/>
+        </w:rPr>
+        <w:t xml:space="preserve">Pi y </w:t>
+      </w:r>
+      <w:proofErr w:type="spellStart"/>
+      <w:r>
+        <w:rPr>
+          <w:rFonts w:ascii="Calibri" w:hAnsi="Calibri" w:cs="Calibri"/>
+        </w:rPr>
+        <w:t>Jetson</w:t>
+      </w:r>
+      <w:proofErr w:type="spellEnd"/>
+      <w:r>
+        <w:rPr>
+          <w:rFonts w:ascii="Calibri" w:hAnsi="Calibri" w:cs="Calibri"/>
+        </w:rPr>
+        <w:t xml:space="preserve"> Nano, demostró </w:t>
+      </w:r>
+      <w:r>
+        <w:rPr>
+          <w:rFonts w:ascii="Calibri" w:hAnsi="Calibri" w:cs="Calibri"/>
+        </w:rPr>
+        <w:t>que,</w:t>
+      </w:r>
+      <w:r>
+        <w:rPr>
+          <w:rFonts w:ascii="Calibri" w:hAnsi="Calibri" w:cs="Calibri"/>
+        </w:rPr>
+        <w:t xml:space="preserve"> mediante un algoritmo de detección de bordes, se logran</w:t>
+      </w:r>
+      <w:r>
+        <w:rPr>
+          <w:rFonts w:ascii="Calibri" w:hAnsi="Calibri" w:cs="Calibri"/>
+        </w:rPr>
+        <w:t xml:space="preserve"> </w:t>
+      </w:r>
+      <w:r>
+        <w:rPr>
+          <w:rFonts w:ascii="Calibri" w:hAnsi="Calibri" w:cs="Calibri"/>
+        </w:rPr>
+        <w:t>resultados por sobre el 90 % de precisión en ambas placas. En esta instancia sólo se utilizó 3</w:t>
+      </w:r>
+    </w:p>
+    <w:p>
+      <w:pPr>
+        <w:autoSpaceDE w:val="0"/>
+        <w:autoSpaceDN w:val="0"/>
+        <w:adjustRightInd w:val="0"/>
+        <w:spacing w:after="0" w:line="240" w:lineRule="auto"/>
+        <w:jc w:val="both"/>
+        <w:rPr>
+          <w:rFonts w:ascii="Calibri" w:hAnsi="Calibri" w:cs="Calibri"/>
+        </w:rPr>
+      </w:pPr>
+      <w:r>
+        <w:rPr>
+          <w:rFonts w:ascii="Calibri" w:hAnsi="Calibri" w:cs="Calibri"/>
+        </w:rPr>
+        <w:t>posibles movimientos, avanzar recto, doblar izquierda y doblar derecha.</w:t>
+      </w:r>
+    </w:p>
+    <w:p>
+      <w:pPr>
+        <w:autoSpaceDE w:val="0"/>
+        <w:autoSpaceDN w:val="0"/>
+        <w:adjustRightInd w:val="0"/>
+        <w:spacing w:after="0" w:line="240" w:lineRule="auto"/>
+        <w:jc w:val="both"/>
+        <w:rPr>
+          <w:rFonts w:ascii="Calibri" w:hAnsi="Calibri" w:cs="Calibri"/>
+        </w:rPr>
+      </w:pPr>
+    </w:p>
+    <w:p>
+      <w:pPr>
+        <w:autoSpaceDE w:val="0"/>
+        <w:autoSpaceDN w:val="0"/>
+        <w:adjustRightInd w:val="0"/>
+        <w:spacing w:after="0" w:line="240" w:lineRule="auto"/>
+        <w:jc w:val="both"/>
+        <w:rPr>
+          <w:rFonts w:ascii="Calibri" w:hAnsi="Calibri" w:cs="Calibri"/>
+        </w:rPr>
+      </w:pPr>
+      <w:r>
+        <w:rPr>
+          <w:rFonts w:ascii="Calibri" w:hAnsi="Calibri" w:cs="Calibri"/>
+        </w:rPr>
+        <w:t>Para un control más preciso se puede utilizar un algoritmo que transforme la imagen a algo</w:t>
+      </w:r>
+      <w:r>
+        <w:rPr>
+          <w:rFonts w:ascii="Calibri" w:hAnsi="Calibri" w:cs="Calibri"/>
+        </w:rPr>
+        <w:t xml:space="preserve"> </w:t>
+      </w:r>
+      <w:r>
+        <w:rPr>
+          <w:rFonts w:ascii="Calibri" w:hAnsi="Calibri" w:cs="Calibri"/>
+        </w:rPr>
+        <w:t>interpretable como un sensor análogo, y así poder emplear técnicas clásicas de control, como</w:t>
+      </w:r>
+      <w:r>
+        <w:rPr>
+          <w:rFonts w:ascii="Calibri" w:hAnsi="Calibri" w:cs="Calibri"/>
+        </w:rPr>
+        <w:t xml:space="preserve"> </w:t>
+      </w:r>
+      <w:r>
+        <w:rPr>
+          <w:rFonts w:ascii="Calibri" w:hAnsi="Calibri" w:cs="Calibri"/>
+        </w:rPr>
+        <w:t xml:space="preserve">lo es el PID. En este caso </w:t>
+      </w:r>
+      <w:sdt>
+        <w:sdtPr>
+          <w:rPr>
+            <w:rFonts w:ascii="Calibri" w:hAnsi="Calibri" w:cs="Calibri"/>
+          </w:rPr>
+          <w:id w:val="1120420753"/>
+          <w:citation/>
+        </w:sdtPr>
+        <w:sdtContent>
+          <w:r>
+            <w:rPr>
+              <w:rFonts w:ascii="Calibri" w:hAnsi="Calibri" w:cs="Calibri"/>
+            </w:rPr>
+            <w:fldChar w:fldCharType="begin"/>
+          </w:r>
+          <w:r>
+            <w:rPr>
+              <w:rFonts w:ascii="Calibri" w:hAnsi="Calibri" w:cs="Calibri"/>
+            </w:rPr>
+            <w:instrText xml:space="preserve"> CITATION Dhy23 \l 13322 </w:instrText>
+          </w:r>
+          <w:r>
+            <w:rPr>
+              <w:rFonts w:ascii="Calibri" w:hAnsi="Calibri" w:cs="Calibri"/>
+            </w:rPr>
+            <w:fldChar w:fldCharType="separate"/>
+          </w:r>
+          <w:r>
+            <w:rPr>
+              <w:rFonts w:ascii="Calibri" w:hAnsi="Calibri" w:cs="Calibri"/>
+              <w:noProof/>
+            </w:rPr>
+            <w:t>(Pujara, Naik, Gautam, &amp; Mecwan, 2023)</w:t>
+          </w:r>
+          <w:r>
+            <w:rPr>
+              <w:rFonts w:ascii="Calibri" w:hAnsi="Calibri" w:cs="Calibri"/>
+            </w:rPr>
+            <w:fldChar w:fldCharType="end"/>
+          </w:r>
+        </w:sdtContent>
+      </w:sdt>
+      <w:r>
+        <w:rPr>
+          <w:rFonts w:ascii="Calibri" w:hAnsi="Calibri" w:cs="Calibri"/>
+        </w:rPr>
+        <w:t>, el algoritmo utilizado no resultó ser más</w:t>
+      </w:r>
+      <w:r>
+        <w:rPr>
+          <w:rFonts w:ascii="Calibri" w:hAnsi="Calibri" w:cs="Calibri"/>
+        </w:rPr>
+        <w:t xml:space="preserve"> </w:t>
+      </w:r>
+      <w:r>
+        <w:rPr>
+          <w:rFonts w:ascii="Calibri" w:hAnsi="Calibri" w:cs="Calibri"/>
+        </w:rPr>
+        <w:t>eficiente que un sensor análogo tradicional.</w:t>
+      </w:r>
+      <w:r>
+        <w:rPr>
+          <w:rFonts w:ascii="Calibri" w:hAnsi="Calibri" w:cs="Calibri"/>
+        </w:rPr>
+        <w:t xml:space="preserve"> También en años anteriores se hizo un acercamiento similar </w:t>
+      </w:r>
+      <w:sdt>
+        <w:sdtPr>
+          <w:rPr>
+            <w:rFonts w:ascii="Calibri" w:hAnsi="Calibri" w:cs="Calibri"/>
+          </w:rPr>
+          <w:id w:val="-1307932582"/>
+          <w:citation/>
+        </w:sdtPr>
+        <w:sdtContent>
+          <w:r>
+            <w:rPr>
+              <w:rFonts w:ascii="Calibri" w:hAnsi="Calibri" w:cs="Calibri"/>
+            </w:rPr>
+            <w:fldChar w:fldCharType="begin"/>
+          </w:r>
+          <w:r>
+            <w:rPr>
+              <w:rFonts w:ascii="Calibri" w:hAnsi="Calibri" w:cs="Calibri"/>
+            </w:rPr>
+            <w:instrText xml:space="preserve"> CITATION And18 \l 13322 </w:instrText>
+          </w:r>
+          <w:r>
+            <w:rPr>
+              <w:rFonts w:ascii="Calibri" w:hAnsi="Calibri" w:cs="Calibri"/>
+            </w:rPr>
+            <w:fldChar w:fldCharType="separate"/>
+          </w:r>
+          <w:r>
+            <w:rPr>
+              <w:rFonts w:ascii="Calibri" w:hAnsi="Calibri" w:cs="Calibri"/>
+              <w:noProof/>
+            </w:rPr>
+            <w:t>(Kondákor, Törcsvari, Nagy, &amp; Vajk, 2018)</w:t>
+          </w:r>
+          <w:r>
+            <w:rPr>
+              <w:rFonts w:ascii="Calibri" w:hAnsi="Calibri" w:cs="Calibri"/>
+            </w:rPr>
+            <w:fldChar w:fldCharType="end"/>
+          </w:r>
+        </w:sdtContent>
+      </w:sdt>
+      <w:r>
+        <w:rPr>
+          <w:rFonts w:ascii="Calibri" w:hAnsi="Calibri" w:cs="Calibri"/>
+        </w:rPr>
+        <w:t>.</w:t>
+      </w:r>
+    </w:p>
+    <w:p>
+      <w:pPr>
+        <w:autoSpaceDE w:val="0"/>
+        <w:autoSpaceDN w:val="0"/>
+        <w:adjustRightInd w:val="0"/>
+        <w:spacing w:after="0" w:line="240" w:lineRule="auto"/>
+        <w:rPr>
+          <w:rFonts w:ascii="Calibri" w:hAnsi="Calibri" w:cs="Calibri"/>
+          <w:sz w:val="28"/>
+          <w:szCs w:val="28"/>
+        </w:rPr>
+      </w:pPr>
+    </w:p>
+    <w:p>
+      <w:pPr>
+        <w:autoSpaceDE w:val="0"/>
+        <w:autoSpaceDN w:val="0"/>
+        <w:adjustRightInd w:val="0"/>
+        <w:spacing w:after="0" w:line="240" w:lineRule="auto"/>
+        <w:rPr>
+          <w:rFonts w:ascii="Calibri-Bold" w:hAnsi="Calibri-Bold" w:cs="Calibri-Bold"/>
+          <w:b/>
+          <w:bCs/>
+          <w:sz w:val="24"/>
+          <w:szCs w:val="24"/>
+        </w:rPr>
+      </w:pPr>
+      <w:r>
+        <w:rPr>
+          <w:rFonts w:ascii="Calibri-Bold" w:hAnsi="Calibri-Bold" w:cs="Calibri-Bold"/>
+          <w:b/>
+          <w:bCs/>
+          <w:sz w:val="24"/>
+          <w:szCs w:val="24"/>
+        </w:rPr>
+        <w:t>Uso de aprendizaje reforzado</w:t>
+      </w:r>
+    </w:p>
+    <w:p>
+      <w:pPr>
+        <w:autoSpaceDE w:val="0"/>
+        <w:autoSpaceDN w:val="0"/>
+        <w:adjustRightInd w:val="0"/>
+        <w:spacing w:after="0" w:line="240" w:lineRule="auto"/>
+        <w:jc w:val="both"/>
+        <w:rPr>
+          <w:rFonts w:ascii="Calibri" w:hAnsi="Calibri" w:cs="Calibri"/>
+        </w:rPr>
+      </w:pPr>
+      <w:r>
+        <w:rPr>
+          <w:rFonts w:ascii="Calibri" w:hAnsi="Calibri" w:cs="Calibri"/>
+        </w:rPr>
+        <w:t>Si bien la aplicación del aprendizaje reforzado está altamente utilizada en el mundo de la</w:t>
+      </w:r>
+      <w:r>
+        <w:rPr>
+          <w:rFonts w:ascii="Calibri" w:hAnsi="Calibri" w:cs="Calibri"/>
+        </w:rPr>
+        <w:t xml:space="preserve"> </w:t>
+      </w:r>
+      <w:r>
+        <w:rPr>
+          <w:rFonts w:ascii="Calibri" w:hAnsi="Calibri" w:cs="Calibri"/>
+        </w:rPr>
+        <w:t>robótica, las aplicaciones específicas al problema de seguimiento de línea no son muchas.</w:t>
+      </w:r>
+      <w:r>
+        <w:rPr>
+          <w:rFonts w:ascii="Calibri" w:hAnsi="Calibri" w:cs="Calibri"/>
+        </w:rPr>
+        <w:t xml:space="preserve"> </w:t>
+      </w:r>
+      <w:r>
+        <w:rPr>
+          <w:rFonts w:ascii="Calibri" w:hAnsi="Calibri" w:cs="Calibri"/>
+        </w:rPr>
+        <w:t>Un trabajo reciente</w:t>
+      </w:r>
+      <w:sdt>
+        <w:sdtPr>
+          <w:rPr>
+            <w:rFonts w:ascii="Calibri" w:hAnsi="Calibri" w:cs="Calibri"/>
+          </w:rPr>
+          <w:id w:val="-1787494133"/>
+          <w:citation/>
+        </w:sdtPr>
+        <w:sdtContent>
+          <w:r>
+            <w:rPr>
+              <w:rFonts w:ascii="Calibri" w:hAnsi="Calibri" w:cs="Calibri"/>
+            </w:rPr>
+            <w:fldChar w:fldCharType="begin"/>
+          </w:r>
+          <w:r>
+            <w:rPr>
+              <w:rFonts w:ascii="Calibri" w:hAnsi="Calibri" w:cs="Calibri"/>
+            </w:rPr>
+            <w:instrText xml:space="preserve"> CITATION Sep20 \l 13322 </w:instrText>
+          </w:r>
+          <w:r>
+            <w:rPr>
+              <w:rFonts w:ascii="Calibri" w:hAnsi="Calibri" w:cs="Calibri"/>
+            </w:rPr>
+            <w:fldChar w:fldCharType="separate"/>
+          </w:r>
+          <w:r>
+            <w:rPr>
+              <w:rFonts w:ascii="Calibri" w:hAnsi="Calibri" w:cs="Calibri"/>
+              <w:noProof/>
+            </w:rPr>
+            <w:t xml:space="preserve"> (Sepehr Saadatmand, 2020)</w:t>
+          </w:r>
+          <w:r>
+            <w:rPr>
+              <w:rFonts w:ascii="Calibri" w:hAnsi="Calibri" w:cs="Calibri"/>
+            </w:rPr>
+            <w:fldChar w:fldCharType="end"/>
+          </w:r>
+        </w:sdtContent>
+      </w:sdt>
+      <w:r>
+        <w:rPr>
+          <w:rFonts w:ascii="Calibri" w:hAnsi="Calibri" w:cs="Calibri"/>
+        </w:rPr>
+        <w:t xml:space="preserve"> consiste en entrenar a un agente para que</w:t>
+      </w:r>
+      <w:r>
+        <w:rPr>
+          <w:rFonts w:ascii="Calibri" w:hAnsi="Calibri" w:cs="Calibri"/>
+        </w:rPr>
+        <w:t xml:space="preserve"> </w:t>
+      </w:r>
+      <w:r>
+        <w:rPr>
+          <w:rFonts w:ascii="Calibri" w:hAnsi="Calibri" w:cs="Calibri"/>
+        </w:rPr>
+        <w:t xml:space="preserve">controle un robot </w:t>
+      </w:r>
+      <w:r>
+        <w:rPr>
+          <w:rFonts w:ascii="Calibri" w:hAnsi="Calibri" w:cs="Calibri"/>
+        </w:rPr>
+        <w:t>sigue líneas</w:t>
+      </w:r>
+      <w:r>
+        <w:rPr>
+          <w:rFonts w:ascii="Calibri" w:hAnsi="Calibri" w:cs="Calibri"/>
+        </w:rPr>
+        <w:t>, el cual encuentra equipado con sensores análogos clásicos.</w:t>
+      </w:r>
+      <w:r>
+        <w:rPr>
+          <w:rFonts w:ascii="Calibri" w:hAnsi="Calibri" w:cs="Calibri"/>
+        </w:rPr>
+        <w:t xml:space="preserve"> </w:t>
+      </w:r>
+      <w:r>
+        <w:rPr>
+          <w:rFonts w:ascii="Calibri" w:hAnsi="Calibri" w:cs="Calibri"/>
+        </w:rPr>
+        <w:t>En este se recalca la necesidad de hacer un entrenamiento completo antes de la puesta en</w:t>
+      </w:r>
+      <w:r>
+        <w:rPr>
+          <w:rFonts w:ascii="Calibri" w:hAnsi="Calibri" w:cs="Calibri"/>
+        </w:rPr>
+        <w:t xml:space="preserve"> </w:t>
+      </w:r>
+      <w:r>
+        <w:rPr>
+          <w:rFonts w:ascii="Calibri" w:hAnsi="Calibri" w:cs="Calibri"/>
+        </w:rPr>
+        <w:t>práctica para lograr los mejores resultados posibles. Si bien se explica que el método no es</w:t>
+      </w:r>
+      <w:r>
+        <w:rPr>
+          <w:rFonts w:ascii="Calibri" w:hAnsi="Calibri" w:cs="Calibri"/>
+        </w:rPr>
+        <w:t xml:space="preserve"> </w:t>
+      </w:r>
+      <w:r>
+        <w:rPr>
+          <w:rFonts w:ascii="Calibri" w:hAnsi="Calibri" w:cs="Calibri"/>
+        </w:rPr>
+        <w:t>completamente preciso debido a la incertidumbre de entorno, resultó tener un gran grado</w:t>
+      </w:r>
+      <w:r>
+        <w:rPr>
+          <w:rFonts w:ascii="Calibri" w:hAnsi="Calibri" w:cs="Calibri"/>
+        </w:rPr>
+        <w:t xml:space="preserve"> </w:t>
+      </w:r>
+      <w:r>
+        <w:rPr>
+          <w:rFonts w:ascii="Calibri" w:hAnsi="Calibri" w:cs="Calibri"/>
+        </w:rPr>
+        <w:t>de éxito en el recorrido de pistas de diferente dificultad.</w:t>
+      </w:r>
+    </w:p>
+    <w:p>
+      <w:pPr>
+        <w:autoSpaceDE w:val="0"/>
+        <w:autoSpaceDN w:val="0"/>
+        <w:adjustRightInd w:val="0"/>
+        <w:spacing w:after="0" w:line="240" w:lineRule="auto"/>
+        <w:jc w:val="both"/>
+        <w:rPr>
+          <w:rFonts w:ascii="Calibri" w:hAnsi="Calibri" w:cs="Calibri"/>
+        </w:rPr>
+      </w:pPr>
+    </w:p>
+    <w:p>
+      <w:pPr>
+        <w:autoSpaceDE w:val="0"/>
+        <w:autoSpaceDN w:val="0"/>
+        <w:adjustRightInd w:val="0"/>
+        <w:spacing w:after="0" w:line="240" w:lineRule="auto"/>
+        <w:jc w:val="both"/>
+        <w:rPr>
+          <w:rFonts w:ascii="Calibri" w:hAnsi="Calibri" w:cs="Calibri"/>
+        </w:rPr>
+      </w:pPr>
+      <w:r>
+        <w:rPr>
+          <w:rFonts w:ascii="Calibri" w:hAnsi="Calibri" w:cs="Calibri"/>
+        </w:rPr>
+        <w:t xml:space="preserve">De acá se puede rescatar la base del método y aplicarlo a un sistema con visión </w:t>
+      </w:r>
+      <w:r>
+        <w:rPr>
+          <w:rFonts w:ascii="Calibri" w:hAnsi="Calibri" w:cs="Calibri"/>
+        </w:rPr>
+        <w:t>computacional, además</w:t>
+      </w:r>
+      <w:r>
+        <w:rPr>
+          <w:rFonts w:ascii="Calibri" w:hAnsi="Calibri" w:cs="Calibri"/>
+        </w:rPr>
+        <w:t xml:space="preserve"> de no sólo basarse en un entrenamiento previo, si no </w:t>
+      </w:r>
+      <w:r>
+        <w:rPr>
+          <w:rFonts w:ascii="Calibri" w:hAnsi="Calibri" w:cs="Calibri"/>
+        </w:rPr>
+        <w:t>que,</w:t>
+      </w:r>
+      <w:r>
+        <w:rPr>
+          <w:rFonts w:ascii="Calibri" w:hAnsi="Calibri" w:cs="Calibri"/>
+        </w:rPr>
+        <w:t xml:space="preserve"> </w:t>
+      </w:r>
+      <w:r>
+        <w:rPr>
+          <w:rFonts w:ascii="Calibri" w:hAnsi="Calibri" w:cs="Calibri"/>
+        </w:rPr>
+        <w:t>debido al contexto de</w:t>
+      </w:r>
+      <w:r>
+        <w:rPr>
+          <w:rFonts w:ascii="Calibri" w:hAnsi="Calibri" w:cs="Calibri"/>
+        </w:rPr>
+        <w:t xml:space="preserve"> </w:t>
+      </w:r>
+      <w:r>
+        <w:rPr>
+          <w:rFonts w:ascii="Calibri" w:hAnsi="Calibri" w:cs="Calibri"/>
+        </w:rPr>
+        <w:t>este trabajo, permitir al agente seguir aprendiendo en tiempo real.</w:t>
+      </w:r>
+    </w:p>
+    <w:p>
+      <w:pPr>
+        <w:autoSpaceDE w:val="0"/>
+        <w:autoSpaceDN w:val="0"/>
+        <w:adjustRightInd w:val="0"/>
+        <w:spacing w:after="0" w:line="240" w:lineRule="auto"/>
+        <w:rPr>
+          <w:rFonts w:ascii="Calibri" w:hAnsi="Calibri" w:cs="Calibri"/>
+          <w:sz w:val="24"/>
+          <w:szCs w:val="24"/>
+        </w:rPr>
+      </w:pPr>
+    </w:p>
+    <w:p>
+      <w:pPr>
+        <w:autoSpaceDE w:val="0"/>
+        <w:autoSpaceDN w:val="0"/>
+        <w:adjustRightInd w:val="0"/>
+        <w:spacing w:after="0" w:line="240" w:lineRule="auto"/>
+        <w:rPr>
+          <w:rFonts w:ascii="Calibri-Bold" w:hAnsi="Calibri-Bold" w:cs="Calibri-Bold"/>
+          <w:b/>
+          <w:bCs/>
+          <w:sz w:val="24"/>
+          <w:szCs w:val="24"/>
+        </w:rPr>
+      </w:pPr>
+      <w:r>
+        <w:rPr>
+          <w:rFonts w:ascii="Calibri-Bold" w:hAnsi="Calibri-Bold" w:cs="Calibri-Bold"/>
+          <w:b/>
+          <w:bCs/>
+          <w:sz w:val="24"/>
+          <w:szCs w:val="24"/>
+        </w:rPr>
+        <w:t>Mapeo de pista</w:t>
+      </w:r>
+    </w:p>
+    <w:p>
+      <w:pPr>
+        <w:autoSpaceDE w:val="0"/>
+        <w:autoSpaceDN w:val="0"/>
+        <w:adjustRightInd w:val="0"/>
+        <w:spacing w:after="0" w:line="240" w:lineRule="auto"/>
+        <w:rPr>
+          <w:rFonts w:ascii="Calibri" w:hAnsi="Calibri" w:cs="Calibri"/>
+          <w:sz w:val="24"/>
+          <w:szCs w:val="24"/>
+        </w:rPr>
+      </w:pPr>
+    </w:p>
+    <w:p>
+      <w:pPr>
+        <w:autoSpaceDE w:val="0"/>
+        <w:autoSpaceDN w:val="0"/>
+        <w:adjustRightInd w:val="0"/>
+        <w:spacing w:after="0" w:line="240" w:lineRule="auto"/>
+        <w:rPr>
+          <w:rFonts w:ascii="Calibri-Bold" w:hAnsi="Calibri-Bold" w:cs="Calibri-Bold"/>
+          <w:b/>
+          <w:bCs/>
+          <w:sz w:val="24"/>
+          <w:szCs w:val="24"/>
+        </w:rPr>
+      </w:pPr>
+      <w:r>
+        <w:rPr>
+          <w:rFonts w:ascii="Calibri-Bold" w:hAnsi="Calibri-Bold" w:cs="Calibri-Bold"/>
+          <w:b/>
+          <w:bCs/>
+          <w:sz w:val="24"/>
+          <w:szCs w:val="24"/>
+        </w:rPr>
+        <w:t>Construcción del robot</w:t>
+      </w:r>
+    </w:p>
+    <w:p>
+      <w:pPr>
+        <w:autoSpaceDE w:val="0"/>
+        <w:autoSpaceDN w:val="0"/>
+        <w:adjustRightInd w:val="0"/>
+        <w:spacing w:after="0" w:line="240" w:lineRule="auto"/>
+        <w:rPr>
+          <w:rFonts w:ascii="Calibri" w:hAnsi="Calibri" w:cs="Calibri"/>
+        </w:rPr>
+      </w:pPr>
+      <w:r>
+        <w:rPr>
+          <w:rFonts w:ascii="Calibri-Bold" w:hAnsi="Calibri-Bold" w:cs="Calibri-Bold"/>
+        </w:rPr>
+        <w:t xml:space="preserve">Por último, para la construcción del robot se usará de base el trabajo del actual organizador de la competencia actual </w:t>
+      </w:r>
+      <w:sdt>
+        <w:sdtPr>
+          <w:rPr>
+            <w:rFonts w:ascii="Calibri-Bold" w:hAnsi="Calibri-Bold" w:cs="Calibri-Bold"/>
+          </w:rPr>
+          <w:id w:val="2065065670"/>
+          <w:citation/>
+        </w:sdtPr>
+        <w:sdtContent>
+          <w:r>
+            <w:rPr>
+              <w:rFonts w:ascii="Calibri-Bold" w:hAnsi="Calibri-Bold" w:cs="Calibri-Bold"/>
+            </w:rPr>
+            <w:fldChar w:fldCharType="begin"/>
+          </w:r>
+          <w:r>
+            <w:rPr>
+              <w:rFonts w:ascii="Calibri-Bold" w:hAnsi="Calibri-Bold" w:cs="Calibri-Bold"/>
+            </w:rPr>
+            <w:instrText xml:space="preserve">CITATION And19 \l 13322 </w:instrText>
+          </w:r>
+          <w:r>
+            <w:rPr>
+              <w:rFonts w:ascii="Calibri-Bold" w:hAnsi="Calibri-Bold" w:cs="Calibri-Bold"/>
+            </w:rPr>
+            <w:fldChar w:fldCharType="separate"/>
+          </w:r>
+          <w:r>
+            <w:rPr>
+              <w:rFonts w:ascii="Calibri-Bold" w:hAnsi="Calibri-Bold" w:cs="Calibri-Bold"/>
+              <w:noProof/>
+            </w:rPr>
+            <w:t>(Bercovich, 2019)</w:t>
+          </w:r>
+          <w:r>
+            <w:rPr>
+              <w:rFonts w:ascii="Calibri-Bold" w:hAnsi="Calibri-Bold" w:cs="Calibri-Bold"/>
+            </w:rPr>
+            <w:fldChar w:fldCharType="end"/>
+          </w:r>
+        </w:sdtContent>
+      </w:sdt>
+    </w:p>
+    <w:p>
+      <w:pPr>
+        <w:autoSpaceDE w:val="0"/>
+        <w:autoSpaceDN w:val="0"/>
+        <w:adjustRightInd w:val="0"/>
+        <w:spacing w:after="0" w:line="240" w:lineRule="auto"/>
+        <w:rPr>
+          <w:rFonts w:ascii="Calibri" w:hAnsi="Calibri" w:cs="Calibri"/>
+          <w:sz w:val="24"/>
+          <w:szCs w:val="24"/>
+        </w:rPr>
+      </w:pPr>
+    </w:p>
+    <w:sdt>
+      <w:sdtPr>
+        <w:rPr>
+          <w:lang w:val="es-ES"/>
+        </w:rPr>
+        <w:id w:val="731812455"/>
+        <w:docPartObj>
+          <w:docPartGallery w:val="Bibliographies"/>
+          <w:docPartUnique/>
+        </w:docPartObj>
+      </w:sdtPr>
+      <w:sdtEndPr>
+        <w:rPr>
+          <w:rFonts w:asciiTheme="minorHAnsi" w:eastAsiaTheme="minorHAnsi" w:hAnsiTheme="minorHAnsi" w:cstheme="minorBidi"/>
+          <w:color w:val="auto"/>
+          <w:sz w:val="22"/>
+          <w:szCs w:val="22"/>
+          <w:lang w:val="es-CL" w:eastAsia="en-US"/>
+        </w:rPr>
+      </w:sdtEndPr>
+      <w:sdtContent>
+        <w:p>
+          <w:pPr>
+            <w:pStyle w:val="Ttulo1"/>
+            <w:rPr>
+              <w:color w:val="auto"/>
+            </w:rPr>
+          </w:pPr>
+          <w:r>
+            <w:rPr>
+              <w:color w:val="auto"/>
+              <w:lang w:val="es-ES"/>
+            </w:rPr>
+            <w:t>Bibliografía</w:t>
+          </w:r>
+        </w:p>
+        <w:sdt>
+          <w:sdtPr>
+            <w:id w:val="111145805"/>
+            <w:bibliography/>
+          </w:sdtPr>
+          <w:sdtContent>
+            <w:p>
+              <w:pPr>
+                <w:pStyle w:val="Bibliografa"/>
+                <w:ind w:left="720" w:hanging="720"/>
+                <w:rPr>
+                  <w:noProof/>
+                  <w:sz w:val="24"/>
+                  <w:szCs w:val="24"/>
+                  <w:lang w:val="es-ES"/>
+                </w:rPr>
+              </w:pPr>
+              <w:r>
+                <w:fldChar w:fldCharType="begin"/>
+              </w:r>
+              <w:r>
+                <w:instrText>BIBLIOGRAPHY</w:instrText>
+              </w:r>
+              <w:r>
+                <w:fldChar w:fldCharType="separate"/>
+              </w:r>
+              <w:r>
+                <w:rPr>
+                  <w:noProof/>
+                  <w:lang w:val="es-ES"/>
+                </w:rPr>
+                <w:t xml:space="preserve">Bercovich, A. (2019). </w:t>
+              </w:r>
+              <w:r>
+                <w:rPr>
+                  <w:i/>
+                  <w:iCs/>
+                  <w:noProof/>
+                  <w:lang w:val="es-ES"/>
+                </w:rPr>
+                <w:t>Diseño y fabricación de robot que cumpla con las reglas de la categoría robotracer de la competencia all japan micromouse contest.</w:t>
+              </w:r>
+              <w:r>
+                <w:rPr>
+                  <w:noProof/>
+                  <w:lang w:val="es-ES"/>
+                </w:rPr>
+                <w:t xml:space="preserve"> Valparaiso, Chile: Universidad Técnica Federico Santa María.</w:t>
+              </w:r>
+            </w:p>
+            <w:p>
+              <w:pPr>
+                <w:pStyle w:val="Bibliografa"/>
+                <w:ind w:left="720" w:hanging="720"/>
+                <w:rPr>
+                  <w:noProof/>
+                  <w:lang w:val="en-US"/>
+                </w:rPr>
+              </w:pPr>
+              <w:r>
+                <w:rPr>
+                  <w:noProof/>
+                  <w:lang w:val="es-ES"/>
+                </w:rPr>
+                <w:t xml:space="preserve">Gunawan Dewantoro, J. M. (2021). </w:t>
+              </w:r>
+              <w:r>
+                <w:rPr>
+                  <w:noProof/>
+                  <w:lang w:val="en-US"/>
+                </w:rPr>
+                <w:t xml:space="preserve">Comparative Study of Computer Vision Based Line Followers Using Raspberry Pi and Jetson Nano. </w:t>
+              </w:r>
+              <w:r>
+                <w:rPr>
+                  <w:i/>
+                  <w:iCs/>
+                  <w:noProof/>
+                  <w:lang w:val="en-US"/>
+                </w:rPr>
+                <w:t>Rekayasa Elektrica</w:t>
+              </w:r>
+              <w:r>
+                <w:rPr>
+                  <w:noProof/>
+                  <w:lang w:val="en-US"/>
+                </w:rPr>
+                <w:t>, 8.</w:t>
+              </w:r>
+            </w:p>
+            <w:p>
+              <w:pPr>
+                <w:pStyle w:val="Bibliografa"/>
+                <w:ind w:left="720" w:hanging="720"/>
+                <w:rPr>
+                  <w:noProof/>
+                  <w:lang w:val="es-ES"/>
+                </w:rPr>
+              </w:pPr>
+              <w:r>
+                <w:rPr>
+                  <w:noProof/>
+                  <w:lang w:val="en-US"/>
+                </w:rPr>
+                <w:t xml:space="preserve">Kondákor, A., Törcsvari, Z., Nagy, Á., &amp; Vajk, I. (2018). A Line Tracking Algorithm Based on Image Processing. </w:t>
+              </w:r>
+              <w:r>
+                <w:rPr>
+                  <w:i/>
+                  <w:iCs/>
+                  <w:noProof/>
+                  <w:lang w:val="en-US"/>
+                </w:rPr>
+                <w:t>2018 IEEE 12th International Symposium on Applied Computational Intelligence and Informatics (SACI)</w:t>
+              </w:r>
+              <w:r>
+                <w:rPr>
+                  <w:noProof/>
+                  <w:lang w:val="en-US"/>
+                </w:rPr>
+                <w:t xml:space="preserve"> (pág. 6). </w:t>
+              </w:r>
+              <w:r>
+                <w:rPr>
+                  <w:noProof/>
+                  <w:lang w:val="es-ES"/>
+                </w:rPr>
+                <w:t>Timisoara, Romania: IEEE.</w:t>
+              </w:r>
+            </w:p>
+            <w:p>
+              <w:pPr>
+                <w:pStyle w:val="Bibliografa"/>
+                <w:ind w:left="720" w:hanging="720"/>
+                <w:rPr>
+                  <w:noProof/>
+                  <w:lang w:val="en-US"/>
+                </w:rPr>
+              </w:pPr>
+              <w:r>
+                <w:rPr>
+                  <w:noProof/>
+                  <w:lang w:val="es-ES"/>
+                </w:rPr>
+                <w:t xml:space="preserve">Pujara, D., Naik, P., Gautam, R., &amp; Mecwan, A. (2023). </w:t>
+              </w:r>
+              <w:r>
+                <w:rPr>
+                  <w:noProof/>
+                  <w:lang w:val="en-US"/>
+                </w:rPr>
+                <w:t xml:space="preserve">Incorporating Visual Intelligence in Line Following Robots. </w:t>
+              </w:r>
+              <w:r>
+                <w:rPr>
+                  <w:i/>
+                  <w:iCs/>
+                  <w:noProof/>
+                  <w:lang w:val="en-US"/>
+                </w:rPr>
+                <w:t>2023 IEEE International Symposium on Smart Electronic Systems (iSES)</w:t>
+              </w:r>
+              <w:r>
+                <w:rPr>
+                  <w:noProof/>
+                  <w:lang w:val="en-US"/>
+                </w:rPr>
+                <w:t xml:space="preserve"> (pág. 4). Ahmedabad, India: IEEE.</w:t>
+              </w:r>
+            </w:p>
+            <w:p>
+              <w:pPr>
+                <w:pStyle w:val="Bibliografa"/>
+                <w:ind w:left="720" w:hanging="720"/>
+                <w:rPr>
+                  <w:noProof/>
+                  <w:lang w:val="es-ES"/>
+                </w:rPr>
+              </w:pPr>
+              <w:r>
+                <w:rPr>
+                  <w:noProof/>
+                  <w:lang w:val="en-US"/>
+                </w:rPr>
+                <w:t xml:space="preserve">Sepehr Saadatmand, S. A. (2020). Autonomous Control of a Line Follower Robot Using a Q-Learning Controller. </w:t>
+              </w:r>
+              <w:r>
+                <w:rPr>
+                  <w:i/>
+                  <w:iCs/>
+                  <w:noProof/>
+                  <w:lang w:val="en-US"/>
+                </w:rPr>
+                <w:t>2020 10th Annual Computing and Communication Workshop and Conference (CCWC)</w:t>
+              </w:r>
+              <w:r>
+                <w:rPr>
+                  <w:noProof/>
+                  <w:lang w:val="en-US"/>
+                </w:rPr>
+                <w:t xml:space="preserve"> (pág. 6). </w:t>
+              </w:r>
+              <w:r>
+                <w:rPr>
+                  <w:noProof/>
+                  <w:lang w:val="es-ES"/>
+                </w:rPr>
+                <w:t>Las Vegas, NV, USA: IEEE.</w:t>
+              </w:r>
+            </w:p>
+            <w:p>
+              <w:pPr>
+                <w:rPr>
+                  <w:lang w:val="es-ES"/>
+                </w:rPr>
+              </w:pPr>
+            </w:p>
+            <w:p>
+              <w:pPr>
+                <w:rPr>
+                  <w:lang w:val="es-ES"/>
+                </w:rPr>
+              </w:pPr>
+            </w:p>
+            <w:p>
+              <w:pPr>
+                <w:rPr>
+                  <w:lang w:val="es-ES"/>
+                </w:rPr>
+              </w:pPr>
+            </w:p>
+            <w:p>
+              <w:pPr>
+                <w:rPr>
+                  <w:lang w:val="es-ES"/>
+                </w:rPr>
+              </w:pPr>
+            </w:p>
+            <w:p>
+              <w:r>
+                <w:rPr>
+                  <w:b/>
+                  <w:bCs/>
+                </w:rPr>
+                <w:fldChar w:fldCharType="end"/>
+              </w:r>
+            </w:p>
+          </w:sdtContent>
+        </w:sdt>
+      </w:sdtContent>
+    </w:sdt>
+    <w:p>
+      <w:pPr>
+        <w:autoSpaceDE w:val="0"/>
+        <w:autoSpaceDN w:val="0"/>
+        <w:adjustRightInd w:val="0"/>
+        <w:spacing w:after="0" w:line="240" w:lineRule="auto"/>
         <w:rPr>
           <w:b/>
           <w:bCs/>
@@ -4292,9 +4624,493 @@
           <w:sz w:val="28"/>
           <w:szCs w:val="28"/>
         </w:rPr>
-        <w:t>Discusión bibliográfica preliminar</w:t>
-      </w:r>
-    </w:p>
+        <w:t>Plan de trabajo</w:t>
+      </w:r>
+    </w:p>
+    <w:tbl>
+      <w:tblPr>
+        <w:tblpPr w:leftFromText="141" w:rightFromText="141" w:vertAnchor="text" w:horzAnchor="margin" w:tblpY="268"/>
+        <w:tblW w:w="0" w:type="auto"/>
+        <w:tblLayout w:type="fixed"/>
+        <w:tblLook w:val="04A0" w:firstRow="1" w:lastRow="0" w:firstColumn="1" w:lastColumn="0" w:noHBand="0" w:noVBand="1"/>
+      </w:tblPr>
+      <w:tblGrid>
+        <w:gridCol w:w="1843"/>
+        <w:gridCol w:w="817"/>
+        <w:gridCol w:w="1559"/>
+        <w:gridCol w:w="1134"/>
+        <w:gridCol w:w="1418"/>
+        <w:gridCol w:w="1134"/>
+        <w:gridCol w:w="1275"/>
+      </w:tblGrid>
+      <w:tr>
+        <w:trPr>
+          <w:trHeight w:val="436"/>
+        </w:trPr>
+        <w:tc>
+          <w:tcPr>
+            <w:tcW w:w="1843" w:type="dxa"/>
+            <w:vMerge w:val="restart"/>
+            <w:tcBorders>
+              <w:bottom w:val="single" w:sz="12" w:space="0" w:color="000000"/>
+              <w:right w:val="single" w:sz="12" w:space="0" w:color="000000"/>
+            </w:tcBorders>
+            <w:shd w:val="clear" w:color="auto" w:fill="auto"/>
+          </w:tcPr>
+          <w:p>
+            <w:pPr>
+              <w:jc w:val="center"/>
+              <w:rPr>
+                <w:rFonts w:ascii="Calibri Light" w:hAnsi="Calibri Light" w:cs="Calibri Light"/>
+                <w:b/>
+                <w:color w:val="262626"/>
+              </w:rPr>
+            </w:pPr>
+            <w:r>
+              <w:rPr>
+                <w:rFonts w:ascii="Calibri Light" w:hAnsi="Calibri Light" w:cs="Calibri Light"/>
+                <w:b/>
+                <w:color w:val="262626"/>
+              </w:rPr>
+              <w:t>Tiempos SCT</w:t>
+            </w:r>
+          </w:p>
+          <w:p>
+            <w:pPr>
+              <w:jc w:val="center"/>
+              <w:rPr>
+                <w:rFonts w:ascii="Calibri Light" w:hAnsi="Calibri Light" w:cs="Calibri Light"/>
+                <w:b/>
+                <w:color w:val="262626"/>
+              </w:rPr>
+            </w:pPr>
+            <w:r>
+              <w:rPr>
+                <w:rFonts w:ascii="Calibri Light" w:hAnsi="Calibri Light" w:cs="Calibri Light"/>
+                <w:b/>
+                <w:color w:val="262626"/>
+              </w:rPr>
+              <w:t>realistas</w:t>
+            </w:r>
+          </w:p>
+        </w:tc>
+        <w:tc>
+          <w:tcPr>
+            <w:tcW w:w="817" w:type="dxa"/>
+            <w:tcBorders>
+              <w:bottom w:val="single" w:sz="12" w:space="0" w:color="000000"/>
+            </w:tcBorders>
+            <w:shd w:val="clear" w:color="auto" w:fill="auto"/>
+          </w:tcPr>
+          <w:p>
+            <w:pPr>
+              <w:jc w:val="center"/>
+              <w:rPr>
+                <w:rFonts w:ascii="Calibri Light" w:hAnsi="Calibri Light" w:cs="Calibri Light"/>
+                <w:bCs/>
+                <w:color w:val="262626"/>
+                <w:sz w:val="20"/>
+              </w:rPr>
+            </w:pPr>
+            <w:r>
+              <w:rPr>
+                <w:rFonts w:ascii="Calibri Light" w:hAnsi="Calibri Light" w:cs="Calibri Light"/>
+                <w:bCs/>
+                <w:color w:val="262626"/>
+                <w:sz w:val="20"/>
+              </w:rPr>
+              <w:t>Planificación</w:t>
+            </w:r>
+          </w:p>
+        </w:tc>
+        <w:tc>
+          <w:tcPr>
+            <w:tcW w:w="1559" w:type="dxa"/>
+            <w:tcBorders>
+              <w:bottom w:val="single" w:sz="12" w:space="0" w:color="000000"/>
+            </w:tcBorders>
+            <w:shd w:val="clear" w:color="auto" w:fill="auto"/>
+          </w:tcPr>
+          <w:p>
+            <w:pPr>
+              <w:jc w:val="center"/>
+              <w:rPr>
+                <w:rFonts w:ascii="Calibri Light" w:hAnsi="Calibri Light" w:cs="Calibri Light"/>
+                <w:bCs/>
+                <w:color w:val="262626"/>
+                <w:sz w:val="20"/>
+              </w:rPr>
+            </w:pPr>
+            <w:r>
+              <w:rPr>
+                <w:rFonts w:ascii="Calibri Light" w:hAnsi="Calibri Light" w:cs="Calibri Light"/>
+                <w:bCs/>
+                <w:color w:val="262626"/>
+                <w:sz w:val="20"/>
+              </w:rPr>
+              <w:t xml:space="preserve">Búsqueda </w:t>
+            </w:r>
+            <w:proofErr w:type="spellStart"/>
+            <w:r>
+              <w:rPr>
+                <w:rFonts w:ascii="Calibri Light" w:hAnsi="Calibri Light" w:cs="Calibri Light"/>
+                <w:bCs/>
+                <w:color w:val="262626"/>
+                <w:sz w:val="20"/>
+              </w:rPr>
+              <w:t>Inf</w:t>
+            </w:r>
+            <w:proofErr w:type="spellEnd"/>
+            <w:r>
+              <w:rPr>
+                <w:rFonts w:ascii="Calibri Light" w:hAnsi="Calibri Light" w:cs="Calibri Light"/>
+                <w:bCs/>
+                <w:color w:val="262626"/>
+                <w:sz w:val="20"/>
+              </w:rPr>
+              <w:t>.</w:t>
+            </w:r>
+          </w:p>
+        </w:tc>
+        <w:tc>
+          <w:tcPr>
+            <w:tcW w:w="1134" w:type="dxa"/>
+            <w:tcBorders>
+              <w:bottom w:val="single" w:sz="12" w:space="0" w:color="000000"/>
+            </w:tcBorders>
+            <w:shd w:val="clear" w:color="auto" w:fill="auto"/>
+          </w:tcPr>
+          <w:p>
+            <w:pPr>
+              <w:jc w:val="center"/>
+              <w:rPr>
+                <w:rFonts w:ascii="Calibri Light" w:hAnsi="Calibri Light" w:cs="Calibri Light"/>
+                <w:bCs/>
+                <w:color w:val="262626"/>
+                <w:sz w:val="20"/>
+              </w:rPr>
+            </w:pPr>
+            <w:r>
+              <w:rPr>
+                <w:rFonts w:ascii="Calibri Light" w:hAnsi="Calibri Light" w:cs="Calibri Light"/>
+                <w:bCs/>
+                <w:color w:val="262626"/>
+                <w:sz w:val="20"/>
+              </w:rPr>
+              <w:t xml:space="preserve">Realización </w:t>
+            </w:r>
+          </w:p>
+        </w:tc>
+        <w:tc>
+          <w:tcPr>
+            <w:tcW w:w="1418" w:type="dxa"/>
+            <w:tcBorders>
+              <w:bottom w:val="single" w:sz="12" w:space="0" w:color="000000"/>
+            </w:tcBorders>
+            <w:shd w:val="clear" w:color="auto" w:fill="auto"/>
+          </w:tcPr>
+          <w:p>
+            <w:pPr>
+              <w:jc w:val="center"/>
+              <w:rPr>
+                <w:rFonts w:ascii="Calibri Light" w:hAnsi="Calibri Light" w:cs="Calibri Light"/>
+                <w:bCs/>
+                <w:color w:val="262626"/>
+                <w:sz w:val="20"/>
+              </w:rPr>
+            </w:pPr>
+            <w:r>
+              <w:rPr>
+                <w:rFonts w:ascii="Calibri Light" w:hAnsi="Calibri Light" w:cs="Calibri Light"/>
+                <w:bCs/>
+                <w:color w:val="262626"/>
+                <w:sz w:val="20"/>
+              </w:rPr>
+              <w:t>Análisis</w:t>
+            </w:r>
+          </w:p>
+        </w:tc>
+        <w:tc>
+          <w:tcPr>
+            <w:tcW w:w="1134" w:type="dxa"/>
+            <w:tcBorders>
+              <w:bottom w:val="single" w:sz="12" w:space="0" w:color="000000"/>
+            </w:tcBorders>
+            <w:shd w:val="clear" w:color="auto" w:fill="auto"/>
+          </w:tcPr>
+          <w:p>
+            <w:pPr>
+              <w:jc w:val="center"/>
+              <w:rPr>
+                <w:rFonts w:ascii="Calibri Light" w:hAnsi="Calibri Light" w:cs="Calibri Light"/>
+                <w:bCs/>
+                <w:color w:val="262626"/>
+                <w:sz w:val="20"/>
+              </w:rPr>
+            </w:pPr>
+            <w:r>
+              <w:rPr>
+                <w:rFonts w:ascii="Calibri Light" w:hAnsi="Calibri Light" w:cs="Calibri Light"/>
+                <w:bCs/>
+                <w:color w:val="262626"/>
+                <w:sz w:val="20"/>
+              </w:rPr>
+              <w:t>Edición</w:t>
+            </w:r>
+          </w:p>
+        </w:tc>
+        <w:tc>
+          <w:tcPr>
+            <w:tcW w:w="1275" w:type="dxa"/>
+            <w:tcBorders>
+              <w:bottom w:val="single" w:sz="12" w:space="0" w:color="000000"/>
+            </w:tcBorders>
+            <w:shd w:val="clear" w:color="auto" w:fill="auto"/>
+          </w:tcPr>
+          <w:p>
+            <w:pPr>
+              <w:jc w:val="center"/>
+              <w:rPr>
+                <w:rFonts w:ascii="Calibri Light" w:hAnsi="Calibri Light" w:cs="Calibri Light"/>
+                <w:bCs/>
+                <w:color w:val="262626"/>
+                <w:sz w:val="20"/>
+              </w:rPr>
+            </w:pPr>
+            <w:r>
+              <w:rPr>
+                <w:rFonts w:ascii="Calibri Light" w:hAnsi="Calibri Light" w:cs="Calibri Light"/>
+                <w:bCs/>
+                <w:color w:val="262626"/>
+                <w:sz w:val="20"/>
+              </w:rPr>
+              <w:t>Total</w:t>
+            </w:r>
+          </w:p>
+        </w:tc>
+      </w:tr>
+      <w:tr>
+        <w:trPr>
+          <w:trHeight w:val="133"/>
+        </w:trPr>
+        <w:tc>
+          <w:tcPr>
+            <w:tcW w:w="1843" w:type="dxa"/>
+            <w:vMerge/>
+            <w:tcBorders>
+              <w:right w:val="single" w:sz="12" w:space="0" w:color="000000"/>
+            </w:tcBorders>
+            <w:shd w:val="clear" w:color="auto" w:fill="auto"/>
+          </w:tcPr>
+          <w:p>
+            <w:pPr>
+              <w:rPr>
+                <w:rFonts w:ascii="Calibri Light" w:hAnsi="Calibri Light" w:cs="Calibri Light"/>
+                <w:b/>
+                <w:bCs/>
+                <w:color w:val="262626"/>
+                <w:sz w:val="20"/>
+              </w:rPr>
+            </w:pPr>
+          </w:p>
+        </w:tc>
+        <w:tc>
+          <w:tcPr>
+            <w:tcW w:w="817" w:type="dxa"/>
+            <w:shd w:val="clear" w:color="auto" w:fill="auto"/>
+          </w:tcPr>
+          <w:p>
+            <w:pPr>
+              <w:jc w:val="center"/>
+              <w:rPr>
+                <w:rFonts w:ascii="Calibri Light" w:hAnsi="Calibri Light" w:cs="Calibri Light"/>
+                <w:color w:val="262626"/>
+                <w:sz w:val="20"/>
+              </w:rPr>
+            </w:pPr>
+            <w:r>
+              <w:rPr>
+                <w:rFonts w:ascii="Calibri Light" w:hAnsi="Calibri Light" w:cs="Calibri Light"/>
+                <w:color w:val="262626"/>
+                <w:sz w:val="20"/>
+              </w:rPr>
+              <w:t>2</w:t>
+            </w:r>
+            <w:r>
+              <w:rPr>
+                <w:rFonts w:ascii="Calibri Light" w:hAnsi="Calibri Light" w:cs="Calibri Light"/>
+                <w:color w:val="262626"/>
+                <w:sz w:val="20"/>
+              </w:rPr>
+              <w:t>0 min</w:t>
+            </w:r>
+          </w:p>
+        </w:tc>
+        <w:tc>
+          <w:tcPr>
+            <w:tcW w:w="1559" w:type="dxa"/>
+            <w:shd w:val="clear" w:color="auto" w:fill="auto"/>
+          </w:tcPr>
+          <w:p>
+            <w:pPr>
+              <w:jc w:val="center"/>
+              <w:rPr>
+                <w:rFonts w:ascii="Calibri Light" w:hAnsi="Calibri Light" w:cs="Calibri Light"/>
+                <w:color w:val="262626"/>
+                <w:sz w:val="20"/>
+              </w:rPr>
+            </w:pPr>
+            <w:r>
+              <w:rPr>
+                <w:rFonts w:ascii="Calibri Light" w:hAnsi="Calibri Light" w:cs="Calibri Light"/>
+                <w:color w:val="262626"/>
+                <w:sz w:val="20"/>
+              </w:rPr>
+              <w:t>10</w:t>
+            </w:r>
+            <w:r>
+              <w:rPr>
+                <w:rFonts w:ascii="Calibri Light" w:hAnsi="Calibri Light" w:cs="Calibri Light"/>
+                <w:color w:val="262626"/>
+                <w:sz w:val="20"/>
+              </w:rPr>
+              <w:t xml:space="preserve"> min</w:t>
+            </w:r>
+          </w:p>
+        </w:tc>
+        <w:tc>
+          <w:tcPr>
+            <w:tcW w:w="1134" w:type="dxa"/>
+            <w:shd w:val="clear" w:color="auto" w:fill="auto"/>
+          </w:tcPr>
+          <w:p>
+            <w:pPr>
+              <w:jc w:val="center"/>
+              <w:rPr>
+                <w:rFonts w:ascii="Calibri Light" w:hAnsi="Calibri Light" w:cs="Calibri Light"/>
+                <w:color w:val="262626"/>
+                <w:sz w:val="20"/>
+              </w:rPr>
+            </w:pPr>
+            <w:r>
+              <w:rPr>
+                <w:rFonts w:ascii="Calibri Light" w:hAnsi="Calibri Light" w:cs="Calibri Light"/>
+                <w:color w:val="262626"/>
+                <w:sz w:val="20"/>
+              </w:rPr>
+              <w:t>120</w:t>
+            </w:r>
+            <w:r>
+              <w:rPr>
+                <w:rFonts w:ascii="Calibri Light" w:hAnsi="Calibri Light" w:cs="Calibri Light"/>
+                <w:color w:val="262626"/>
+                <w:sz w:val="20"/>
+              </w:rPr>
+              <w:t xml:space="preserve"> min</w:t>
+            </w:r>
+          </w:p>
+        </w:tc>
+        <w:tc>
+          <w:tcPr>
+            <w:tcW w:w="1418" w:type="dxa"/>
+            <w:shd w:val="clear" w:color="auto" w:fill="auto"/>
+          </w:tcPr>
+          <w:p>
+            <w:pPr>
+              <w:jc w:val="center"/>
+              <w:rPr>
+                <w:rFonts w:ascii="Calibri Light" w:hAnsi="Calibri Light" w:cs="Calibri Light"/>
+                <w:color w:val="262626"/>
+                <w:sz w:val="20"/>
+              </w:rPr>
+            </w:pPr>
+            <w:r>
+              <w:rPr>
+                <w:rFonts w:ascii="Calibri Light" w:hAnsi="Calibri Light" w:cs="Calibri Light"/>
+                <w:color w:val="262626"/>
+                <w:sz w:val="20"/>
+              </w:rPr>
+              <w:t>30</w:t>
+            </w:r>
+            <w:r>
+              <w:rPr>
+                <w:rFonts w:ascii="Calibri Light" w:hAnsi="Calibri Light" w:cs="Calibri Light"/>
+                <w:color w:val="262626"/>
+                <w:sz w:val="20"/>
+              </w:rPr>
+              <w:t xml:space="preserve"> min</w:t>
+            </w:r>
+          </w:p>
+        </w:tc>
+        <w:tc>
+          <w:tcPr>
+            <w:tcW w:w="1134" w:type="dxa"/>
+            <w:shd w:val="clear" w:color="auto" w:fill="auto"/>
+          </w:tcPr>
+          <w:p>
+            <w:pPr>
+              <w:jc w:val="center"/>
+              <w:rPr>
+                <w:rFonts w:ascii="Calibri Light" w:hAnsi="Calibri Light" w:cs="Calibri Light"/>
+                <w:color w:val="262626"/>
+                <w:sz w:val="20"/>
+              </w:rPr>
+            </w:pPr>
+            <w:r>
+              <w:rPr>
+                <w:rFonts w:ascii="Calibri Light" w:hAnsi="Calibri Light" w:cs="Calibri Light"/>
+                <w:color w:val="262626"/>
+                <w:sz w:val="20"/>
+              </w:rPr>
+              <w:t>60</w:t>
+            </w:r>
+            <w:r>
+              <w:rPr>
+                <w:rFonts w:ascii="Calibri Light" w:hAnsi="Calibri Light" w:cs="Calibri Light"/>
+                <w:color w:val="262626"/>
+                <w:sz w:val="20"/>
+              </w:rPr>
+              <w:t xml:space="preserve"> min</w:t>
+            </w:r>
+          </w:p>
+        </w:tc>
+        <w:tc>
+          <w:tcPr>
+            <w:tcW w:w="1275" w:type="dxa"/>
+            <w:shd w:val="clear" w:color="auto" w:fill="auto"/>
+          </w:tcPr>
+          <w:p>
+            <w:pPr>
+              <w:jc w:val="center"/>
+              <w:rPr>
+                <w:rFonts w:ascii="Calibri Light" w:hAnsi="Calibri Light" w:cs="Calibri Light"/>
+                <w:b/>
+                <w:color w:val="262626"/>
+                <w:sz w:val="20"/>
+              </w:rPr>
+            </w:pPr>
+            <w:r>
+              <w:rPr>
+                <w:rFonts w:ascii="Calibri Light" w:hAnsi="Calibri Light" w:cs="Calibri Light"/>
+                <w:b/>
+                <w:color w:val="262626"/>
+                <w:sz w:val="20"/>
+              </w:rPr>
+              <w:t>4</w:t>
+            </w:r>
+            <w:r>
+              <w:rPr>
+                <w:rFonts w:ascii="Calibri Light" w:hAnsi="Calibri Light" w:cs="Calibri Light"/>
+                <w:b/>
+                <w:color w:val="262626"/>
+                <w:sz w:val="20"/>
+              </w:rPr>
+              <w:t>Hhr 0min</w:t>
+            </w:r>
+          </w:p>
+        </w:tc>
+      </w:tr>
+    </w:tbl>
     <w:p>
       <w:pPr>
         <w:autoSpaceDE w:val="0"/>
@@ -5012,9 +5828,32 @@
     <w:qFormat/>
     <w:rsid w:val="00D87A4C"/>
   </w:style>
+  <w:style w:type="paragraph" w:styleId="Ttulo1">
+    <w:name w:val="heading 1"/>
+    <w:basedOn w:val="Normal"/>
+    <w:next w:val="Normal"/>
+    <w:link w:val="Ttulo1Car"/>
+    <w:uiPriority w:val="9"/>
+    <w:qFormat/>
+    <w:rsid w:val="00974403"/>
+    <w:pPr>
+      <w:keepNext/>
+      <w:keepLines/>
+      <w:spacing w:before="240" w:after="0"/>
+      <w:outlineLvl w:val="0"/>
+    </w:pPr>
+    <w:rPr>
+      <w:rFonts w:asciiTheme="majorHAnsi" w:eastAsiaTheme="majorEastAsia" w:hAnsiTheme="majorHAnsi" w:cstheme="majorBidi"/>
+      <w:color w:val="2E74B5" w:themeColor="accent1" w:themeShade="BF"/>
+      <w:sz w:val="32"/>
+      <w:szCs w:val="32"/>
+      <w:lang w:eastAsia="es-CL"/>
+    </w:rPr>
+  </w:style>
   <w:style w:type="character" w:default="1" w:styleId="Fuentedeprrafopredeter">
     <w:name w:val="Default Paragraph Font"/>
     <w:uiPriority w:val="1"/>
+    <w:semiHidden/>
     <w:unhideWhenUsed/>
   </w:style>
   <w:style w:type="table" w:default="1" w:styleId="Tablanormal">
@@ -5275,6 +6114,28 @@
       <w:sz w:val="18"/>
       <w:szCs w:val="18"/>
     </w:rPr>
+  </w:style>
+  <w:style w:type="character" w:customStyle="1" w:styleId="Ttulo1Car">
+    <w:name w:val="Título 1 Car"/>
+    <w:basedOn w:val="Fuentedeprrafopredeter"/>
+    <w:link w:val="Ttulo1"/>
+    <w:uiPriority w:val="9"/>
+    <w:rsid w:val="00974403"/>
+    <w:rPr>
+      <w:rFonts w:asciiTheme="majorHAnsi" w:eastAsiaTheme="majorEastAsia" w:hAnsiTheme="majorHAnsi" w:cstheme="majorBidi"/>
+      <w:color w:val="2E74B5" w:themeColor="accent1" w:themeShade="BF"/>
+      <w:sz w:val="32"/>
+      <w:szCs w:val="32"/>
+      <w:lang w:eastAsia="es-CL"/>
+    </w:rPr>
+  </w:style>
+  <w:style w:type="paragraph" w:styleId="Bibliografa">
+    <w:name w:val="Bibliography"/>
+    <w:basedOn w:val="Normal"/>
+    <w:next w:val="Normal"/>
+    <w:uiPriority w:val="37"/>
+    <w:unhideWhenUsed/>
+    <w:rsid w:val="00974403"/>
   </w:style>
 </w:styles>
 </file>
@@ -5600,11 +6461,144 @@
 </file>
 
 <file path=customXml/item1.xml><?xml version="1.0" encoding="utf-8"?>
-<b:Sources xmlns:b="http://schemas.openxmlformats.org/officeDocument/2006/bibliography" xmlns="http://schemas.openxmlformats.org/officeDocument/2006/bibliography" SelectedStyle="\APASixthEditionOfficeOnline.xsl" StyleName="APA" Version="6"/>
+<b:Sources xmlns:b="http://schemas.openxmlformats.org/officeDocument/2006/bibliography" xmlns="http://schemas.openxmlformats.org/officeDocument/2006/bibliography" SelectedStyle="\APASixthEditionOfficeOnline.xsl" StyleName="APA" Version="6">
+  <b:Source>
+    <b:Tag>Gun21</b:Tag>
+    <b:SourceType>JournalArticle</b:SourceType>
+    <b:Guid>{A955D13A-77B2-48FA-8362-4A1C670DB43A}</b:Guid>
+    <b:Title>Comparative Study of Computer Vision Based Line Followers Using Raspberry Pi and Jetson Nano</b:Title>
+    <b:Year>2021</b:Year>
+    <b:Author>
+      <b:Author>
+        <b:NameList>
+          <b:Person>
+            <b:Last>Gunawan Dewantoro</b:Last>
+            <b:First>Jamil</b:First>
+            <b:Middle>Mansuri, Fransiscus Dalu Setiaji</b:Middle>
+          </b:Person>
+        </b:NameList>
+      </b:Author>
+    </b:Author>
+    <b:JournalName>Rekayasa Elektrica</b:JournalName>
+    <b:Pages>8</b:Pages>
+    <b:RefOrder>1</b:RefOrder>
+  </b:Source>
+  <b:Source>
+    <b:Tag>Dhy23</b:Tag>
+    <b:SourceType>ConferenceProceedings</b:SourceType>
+    <b:Guid>{0E832057-37DD-45D1-8325-5C4C364BF4E5}</b:Guid>
+    <b:Title>Incorporating Visual Intelligence in Line Following Robots</b:Title>
+    <b:Year>2023</b:Year>
+    <b:Pages>4</b:Pages>
+    <b:Author>
+      <b:Author>
+        <b:NameList>
+          <b:Person>
+            <b:Last>Pujara</b:Last>
+            <b:First>Dhyanik</b:First>
+          </b:Person>
+          <b:Person>
+            <b:Last>Naik</b:Last>
+            <b:First>Palak</b:First>
+          </b:Person>
+          <b:Person>
+            <b:Last>Gautam</b:Last>
+            <b:First>Riya</b:First>
+          </b:Person>
+          <b:Person>
+            <b:Last>Mecwan</b:Last>
+            <b:First>Akash</b:First>
+          </b:Person>
+        </b:NameList>
+      </b:Author>
+    </b:Author>
+    <b:ConferenceName>2023 IEEE International Symposium on Smart Electronic Systems (iSES)</b:ConferenceName>
+    <b:City>Ahmedabad, India</b:City>
+    <b:Publisher>IEEE</b:Publisher>
+    <b:RefOrder>2</b:RefOrder>
+  </b:Source>
+  <b:Source>
+    <b:Tag>Sep20</b:Tag>
+    <b:SourceType>ConferenceProceedings</b:SourceType>
+    <b:Guid>{CE4C5955-9025-412C-8AC3-9251251B28B3}</b:Guid>
+    <b:Author>
+      <b:Author>
+        <b:NameList>
+          <b:Person>
+            <b:Last>Sepehr Saadatmand</b:Last>
+            <b:First>Sima</b:First>
+            <b:Middle>Azizi, M. Kavousi, D. Wunsch</b:Middle>
+          </b:Person>
+        </b:NameList>
+      </b:Author>
+    </b:Author>
+    <b:Title>Autonomous Control of a Line Follower Robot Using a Q-Learning Controller</b:Title>
+    <b:Pages>6</b:Pages>
+    <b:Year>2020</b:Year>
+    <b:ConferenceName> 2020 10th Annual Computing and Communication Workshop and Conference (CCWC)</b:ConferenceName>
+    <b:City>Las Vegas, NV, USA</b:City>
+    <b:Publisher>IEEE</b:Publisher>
+    <b:RefOrder>4</b:RefOrder>
+  </b:Source>
+  <b:Source>
+    <b:Tag>And18</b:Tag>
+    <b:SourceType>ConferenceProceedings</b:SourceType>
+    <b:Guid>{A374D414-5912-42CD-BA3A-EA56CB553856}</b:Guid>
+    <b:Author>
+      <b:Author>
+        <b:NameList>
+          <b:Person>
+            <b:Last>Kondákor</b:Last>
+            <b:First>András</b:First>
+          </b:Person>
+          <b:Person>
+            <b:Last>Törcsvari</b:Last>
+            <b:First>Zsombor</b:First>
+          </b:Person>
+          <b:Person>
+            <b:Last>Nagy</b:Last>
+            <b:First>Ákos</b:First>
+          </b:Person>
+          <b:Person>
+            <b:Last>Vajk</b:Last>
+            <b:First>István</b:First>
+          </b:Person>
+        </b:NameList>
+      </b:Author>
+    </b:Author>
+    <b:Title>A Line Tracking Algorithm Based on Image Processing</b:Title>
+    <b:Pages>6</b:Pages>
+    <b:Year>2018</b:Year>
+    <b:ConferenceName> 2018 IEEE 12th International Symposium on Applied Computational Intelligence and Informatics (SACI)</b:ConferenceName>
+    <b:City>Timisoara, Romania</b:City>
+    <b:Publisher>IEEE</b:Publisher>
+    <b:RefOrder>3</b:RefOrder>
+  </b:Source>
+  <b:Source>
+    <b:Tag>And19</b:Tag>
+    <b:SourceType>Report</b:SourceType>
+    <b:Guid>{7AC3AE6B-A687-4D28-BEDB-E5751CD10D94}</b:Guid>
+    <b:Title>Diseño y fabricación de robot que cumpla con las reglas de la categoría robotracer de la competencia all japan micromouse contest</b:Title>
+    <b:Year>2019</b:Year>
+    <b:City>Valparaiso, Chile</b:City>
+    <b:Publisher>Universidad Técnica Federico Santa María</b:Publisher>
+    <b:Author>
+      <b:Author>
+        <b:NameList>
+          <b:Person>
+            <b:Last>Bercovich</b:Last>
+            <b:First>Andrés</b:First>
+          </b:Person>
+        </b:NameList>
+      </b:Author>
+    </b:Author>
+    <b:RefOrder>5</b:RefOrder>
+  </b:Source>
+</b:Sources>
 </file>
 
 <file path=customXml/itemProps1.xml><?xml version="1.0" encoding="utf-8"?>
-<ds:datastoreItem xmlns:ds="http://schemas.openxmlformats.org/officeDocument/2006/customXml" ds:itemID="{96E169D3-8BBA-42F8-BE99-69CCB1BE707C}">
+<ds:datastoreItem xmlns:ds="http://schemas.openxmlformats.org/officeDocument/2006/customXml" ds:itemID="{8632DA94-9A1C-417E-A529-633DAAD0C5D2}">
   <ds:schemaRefs>
     <ds:schemaRef ds:uri="http://schemas.openxmlformats.org/officeDocument/2006/bibliography"/>
   </ds:schemaRefs>

</xml_diff>

<commit_message>
Debería estar listo esto
</commit_message>
<xml_diff>
--- a/TT1 REGISTRO Tema 2024 (nuevo) vf.docx
+++ b/TT1 REGISTRO Tema 2024 (nuevo) vf.docx
@@ -3214,6 +3214,7 @@
         <w:t>Para la primera vuelta, los robots deben ser capaces de las siguientes 2 características: identificar las marcas de curva que se encuentran en la pista en cada cambio de curvatura y poder saber su posición actual en términos de coordenadas cartesianas (</w:t>
       </w:r>
       <w:proofErr w:type="spellStart"/>
+      <w:proofErr w:type="gramStart"/>
       <w:r>
         <w:rPr>
           <w:rFonts w:ascii="Calibri" w:hAnsi="Calibri" w:cs="Calibri"/>
@@ -3221,6 +3222,7 @@
         <w:t>x,y</w:t>
       </w:r>
       <w:proofErr w:type="spellEnd"/>
+      <w:proofErr w:type="gramEnd"/>
       <w:r>
         <w:rPr>
           <w:rFonts w:ascii="Calibri" w:hAnsi="Calibri" w:cs="Calibri"/>
@@ -3270,9 +3272,24 @@
         <w:rPr>
           <w:rFonts w:ascii="Calibri" w:hAnsi="Calibri" w:cs="Calibri"/>
         </w:rPr>
-        <w:t>de tal forma que siempre detecten las marcas correspondientes. Para la segunda se pueden utilizar 2 elementos de manera independiente o junta (esta última es la más óptima): Encoders en cada rueda (Odometría), lo cual permite saber la velocidad real de cada una. Y una IMU, que básicamente es un giroscopio + acelerómetro. De esta forma se puede hacer una estimación relativamente precisa de la posición del robot en términos de (</w:t>
+        <w:t xml:space="preserve">de tal forma que siempre detecten las marcas correspondientes. Para la segunda se pueden utilizar 2 elementos de manera independiente o junta (esta última es la </w:t>
+      </w:r>
+      <w:proofErr w:type="gramStart"/>
+      <w:r>
+        <w:rPr>
+          <w:rFonts w:ascii="Calibri" w:hAnsi="Calibri" w:cs="Calibri"/>
+        </w:rPr>
+        <w:t>más óptima</w:t>
+      </w:r>
+      <w:proofErr w:type="gramEnd"/>
+      <w:r>
+        <w:rPr>
+          <w:rFonts w:ascii="Calibri" w:hAnsi="Calibri" w:cs="Calibri"/>
+        </w:rPr>
+        <w:t>): Encoders en cada rueda (Odometría), lo cual permite saber la velocidad real de cada una. Y una IMU, que básicamente es un giroscopio + acelerómetro. De esta forma se puede hacer una estimación relativamente precisa de la posición del robot en términos de (</w:t>
       </w:r>
       <w:proofErr w:type="spellStart"/>
+      <w:proofErr w:type="gramStart"/>
       <w:r>
         <w:rPr>
           <w:rFonts w:ascii="Calibri" w:hAnsi="Calibri" w:cs="Calibri"/>
@@ -3280,6 +3297,7 @@
         <w:t>x,y</w:t>
       </w:r>
       <w:proofErr w:type="spellEnd"/>
+      <w:proofErr w:type="gramEnd"/>
       <w:r>
         <w:rPr>
           <w:rFonts w:ascii="Calibri" w:hAnsi="Calibri" w:cs="Calibri"/>
@@ -3376,6 +3394,58 @@
         <w:spacing w:after="0" w:line="240" w:lineRule="auto"/>
         <w:rPr>
           <w:rFonts w:ascii="Calibri" w:hAnsi="Calibri" w:cs="Calibri"/>
+        </w:rPr>
+      </w:pPr>
+    </w:p>
+    <w:p>
+      <w:pPr>
+        <w:autoSpaceDE w:val="0"/>
+        <w:autoSpaceDN w:val="0"/>
+        <w:adjustRightInd w:val="0"/>
+        <w:spacing w:after="0" w:line="240" w:lineRule="auto"/>
+        <w:rPr>
+          <w:rFonts w:ascii="Calibri" w:hAnsi="Calibri" w:cs="Calibri"/>
+        </w:rPr>
+      </w:pPr>
+      <w:r>
+        <w:rPr>
+          <w:rFonts w:ascii="Calibri" w:hAnsi="Calibri" w:cs="Calibri"/>
+        </w:rPr>
+        <w:t xml:space="preserve">Las limitaciones de esta forma de optimización radican en que una vez definidas las instrucciones de movimiento, </w:t>
+      </w:r>
+      <w:r>
+        <w:rPr>
+          <w:rFonts w:ascii="Calibri" w:hAnsi="Calibri" w:cs="Calibri"/>
+        </w:rPr>
+        <w:t xml:space="preserve">no hay </w:t>
+      </w:r>
+      <w:r>
+        <w:rPr>
+          <w:rFonts w:ascii="Calibri" w:hAnsi="Calibri" w:cs="Calibri"/>
+        </w:rPr>
+        <w:t xml:space="preserve">forma de obtener input a tiempo real de la pista, por lo </w:t>
+      </w:r>
+      <w:r>
+        <w:rPr>
+          <w:rFonts w:ascii="Calibri" w:hAnsi="Calibri" w:cs="Calibri"/>
+        </w:rPr>
+        <w:t>que,</w:t>
+      </w:r>
+      <w:r>
+        <w:rPr>
+          <w:rFonts w:ascii="Calibri" w:hAnsi="Calibri" w:cs="Calibri"/>
+        </w:rPr>
+        <w:t xml:space="preserve"> si en cualquier momento el robot pierde noción de su posición actual, no va a tener forma de corregirlo y el resto de la trayectoria puede estar completamente incorrecta. </w:t>
+      </w:r>
+    </w:p>
+    <w:p>
+      <w:pPr>
+        <w:autoSpaceDE w:val="0"/>
+        <w:autoSpaceDN w:val="0"/>
+        <w:adjustRightInd w:val="0"/>
+        <w:spacing w:after="0" w:line="240" w:lineRule="auto"/>
+        <w:rPr>
+          <w:rFonts w:ascii="Calibri" w:hAnsi="Calibri" w:cs="Calibri"/>
           <w:sz w:val="24"/>
           <w:szCs w:val="24"/>
         </w:rPr>
@@ -3444,60 +3514,8 @@
         <w:jc w:val="both"/>
         <w:rPr>
           <w:rFonts w:ascii="Calibri" w:hAnsi="Calibri" w:cs="Calibri"/>
-          <w:sz w:val="24"/>
-          <w:szCs w:val="24"/>
-        </w:rPr>
-      </w:pPr>
-      <w:r>
-        <w:rPr>
-          <w:rFonts w:ascii="Calibri" w:hAnsi="Calibri" w:cs="Calibri"/>
-        </w:rPr>
-        <w:t>Todos estos cambios no se han considerado como innovaciones grandes, por lo que existe un espacio de investigación en el que el software pueda ser el protagonista. Es por este motivo que en la última versión no</w:t>
-      </w:r>
-      <w:r>
-        <w:rPr>
-          <w:rFonts w:ascii="Calibri" w:hAnsi="Calibri" w:cs="Calibri"/>
-          <w:sz w:val="24"/>
-          <w:szCs w:val="24"/>
-        </w:rPr>
-        <w:t xml:space="preserve"> se ha otorgado el premio a la innovación a ningún participante, siendo su obtención uno de los objetivos de esta memoria.</w:t>
-      </w:r>
-    </w:p>
-    <w:p>
-      <w:pPr>
-        <w:autoSpaceDE w:val="0"/>
-        <w:autoSpaceDN w:val="0"/>
-        <w:adjustRightInd w:val="0"/>
-        <w:spacing w:after="0" w:line="240" w:lineRule="auto"/>
-        <w:rPr>
-          <w:rFonts w:ascii="Calibri" w:hAnsi="Calibri" w:cs="Calibri"/>
-          <w:sz w:val="24"/>
-          <w:szCs w:val="24"/>
-        </w:rPr>
-      </w:pPr>
-    </w:p>
-    <w:p>
-      <w:pPr>
-        <w:autoSpaceDE w:val="0"/>
-        <w:autoSpaceDN w:val="0"/>
-        <w:adjustRightInd w:val="0"/>
-        <w:spacing w:after="0" w:line="240" w:lineRule="auto"/>
-        <w:rPr>
-          <w:b/>
-          <w:bCs/>
-          <w:sz w:val="28"/>
-          <w:szCs w:val="28"/>
-        </w:rPr>
-      </w:pPr>
-      <w:r>
-        <w:rPr>
-          <w:b/>
-          <w:bCs/>
-          <w:sz w:val="28"/>
-          <w:szCs w:val="28"/>
-        </w:rPr>
-        <w:t>Discusión bibliográfica preliminar</w:t>
-      </w:r>
+        </w:rPr>
+      </w:pPr>
     </w:p>
     <w:p>
       <w:pPr>
@@ -3507,6 +3525,142 @@
         <w:spacing w:after="0" w:line="240" w:lineRule="auto"/>
         <w:jc w:val="both"/>
         <w:rPr>
+          <w:rFonts w:ascii="Calibri" w:hAnsi="Calibri" w:cs="Calibri"/>
+        </w:rPr>
+      </w:pPr>
+    </w:p>
+    <w:p>
+      <w:pPr>
+        <w:autoSpaceDE w:val="0"/>
+        <w:autoSpaceDN w:val="0"/>
+        <w:adjustRightInd w:val="0"/>
+        <w:spacing w:after="0" w:line="240" w:lineRule="auto"/>
+        <w:jc w:val="both"/>
+        <w:rPr>
+          <w:rFonts w:ascii="Calibri" w:hAnsi="Calibri" w:cs="Calibri"/>
+        </w:rPr>
+      </w:pPr>
+      <w:r>
+        <w:rPr>
+          <w:rFonts w:ascii="Calibri" w:hAnsi="Calibri" w:cs="Calibri"/>
+        </w:rPr>
+        <w:t>Todos estos cambios no se han considerado como innovaciones grandes, por lo que existe un espacio de investigación en el que el software pueda ser el protagonista. Es por este motivo que en la última versión no se ha otorgado el premio a la innovación a ningún participante, siendo su obtención uno de los objetivos de esta memoria.</w:t>
+      </w:r>
+    </w:p>
+    <w:p>
+      <w:pPr>
+        <w:autoSpaceDE w:val="0"/>
+        <w:autoSpaceDN w:val="0"/>
+        <w:adjustRightInd w:val="0"/>
+        <w:spacing w:after="0" w:line="240" w:lineRule="auto"/>
+        <w:jc w:val="center"/>
+        <w:rPr>
+          <w:rFonts w:ascii="Calibri" w:hAnsi="Calibri" w:cs="Calibri"/>
+          <w:sz w:val="24"/>
+          <w:szCs w:val="24"/>
+        </w:rPr>
+      </w:pPr>
+      <w:r>
+        <w:rPr>
+          <w:rFonts w:ascii="Calibri" w:hAnsi="Calibri" w:cs="Calibri"/>
+          <w:noProof/>
+          <w:sz w:val="24"/>
+          <w:szCs w:val="24"/>
+        </w:rPr>
+        <w:drawing>
+          <wp:inline distT="0" distB="0" distL="0" distR="0" wp14:anchorId="109F6C81" wp14:editId="73C599BB">
+            <wp:extent cx="4419600" cy="2829770"/>
+            <wp:effectExtent l="0" t="0" r="0" b="8890"/>
+            <wp:docPr id="1798535212" name="Imagen 1"/>
+            <wp:cNvGraphicFramePr>
+              <a:graphicFrameLocks xmlns:a="http://schemas.openxmlformats.org/drawingml/2006/main" noChangeAspect="1"/>
+            </wp:cNvGraphicFramePr>
+            <a:graphic xmlns:a="http://schemas.openxmlformats.org/drawingml/2006/main">
+              <a:graphicData uri="http://schemas.openxmlformats.org/drawingml/2006/picture">
+                <pic:pic xmlns:pic="http://schemas.openxmlformats.org/drawingml/2006/picture">
+                  <pic:nvPicPr>
+                    <pic:cNvPr id="0" name="Picture 1"/>
+                    <pic:cNvPicPr>
+                      <a:picLocks noChangeAspect="1" noChangeArrowheads="1"/>
+                    </pic:cNvPicPr>
+                  </pic:nvPicPr>
+                  <pic:blipFill>
+                    <a:blip r:embed="rId13">
+                      <a:extLst>
+                        <a:ext uri="{28A0092B-C50C-407E-A947-70E740481C1C}">
+                          <a14:useLocalDpi xmlns:a14="http://schemas.microsoft.com/office/drawing/2010/main" val="0"/>
+                        </a:ext>
+                      </a:extLst>
+                    </a:blip>
+                    <a:srcRect/>
+                    <a:stretch>
+                      <a:fillRect/>
+                    </a:stretch>
+                  </pic:blipFill>
+                  <pic:spPr bwMode="auto">
+                    <a:xfrm>
+                      <a:off x="0" y="0"/>
+                      <a:ext cx="4450075" cy="2849282"/>
+                    </a:xfrm>
+                    <a:prstGeom prst="rect">
+                      <a:avLst/>
+                    </a:prstGeom>
+                    <a:noFill/>
+                    <a:ln>
+                      <a:noFill/>
+                    </a:ln>
+                  </pic:spPr>
+                </pic:pic>
+              </a:graphicData>
+            </a:graphic>
+          </wp:inline>
+        </w:drawing>
+      </w:r>
+    </w:p>
+    <w:p>
+      <w:pPr>
+        <w:autoSpaceDE w:val="0"/>
+        <w:autoSpaceDN w:val="0"/>
+        <w:adjustRightInd w:val="0"/>
+        <w:spacing w:after="0" w:line="240" w:lineRule="auto"/>
+        <w:rPr>
+          <w:rFonts w:ascii="Calibri" w:hAnsi="Calibri" w:cs="Calibri"/>
+          <w:sz w:val="24"/>
+          <w:szCs w:val="24"/>
+        </w:rPr>
+      </w:pPr>
+    </w:p>
+    <w:p>
+      <w:pPr>
+        <w:autoSpaceDE w:val="0"/>
+        <w:autoSpaceDN w:val="0"/>
+        <w:adjustRightInd w:val="0"/>
+        <w:spacing w:after="0" w:line="240" w:lineRule="auto"/>
+        <w:rPr>
+          <w:b/>
+          <w:bCs/>
+          <w:sz w:val="28"/>
+          <w:szCs w:val="28"/>
+        </w:rPr>
+      </w:pPr>
+      <w:r>
+        <w:rPr>
+          <w:b/>
+          <w:bCs/>
+          <w:sz w:val="28"/>
+          <w:szCs w:val="28"/>
+        </w:rPr>
+        <w:t>Discusión bibliográfica preliminar</w:t>
+      </w:r>
+    </w:p>
+    <w:p>
+      <w:pPr>
+        <w:autoSpaceDE w:val="0"/>
+        <w:autoSpaceDN w:val="0"/>
+        <w:adjustRightInd w:val="0"/>
+        <w:spacing w:after="0" w:line="240" w:lineRule="auto"/>
+        <w:jc w:val="both"/>
+        <w:rPr>
           <w:rFonts w:ascii="Calibri-Bold" w:hAnsi="Calibri-Bold" w:cs="Calibri-Bold"/>
           <w:b/>
           <w:bCs/>
@@ -3580,13 +3734,7 @@
         <w:rPr>
           <w:rFonts w:ascii="Calibri" w:hAnsi="Calibri" w:cs="Calibri"/>
         </w:rPr>
-        <w:t>que,</w:t>
-      </w:r>
-      <w:r>
-        <w:rPr>
-          <w:rFonts w:ascii="Calibri" w:hAnsi="Calibri" w:cs="Calibri"/>
-        </w:rPr>
-        <w:t xml:space="preserve"> al ser robots compactos, el poder de procesamiento de imagen se ve altamente</w:t>
+        <w:t>que, al ser robots compactos, el poder de procesamiento de imagen se ve altamente</w:t>
       </w:r>
       <w:r>
         <w:rPr>
@@ -3632,7 +3780,14 @@
               <w:rFonts w:ascii="Calibri" w:hAnsi="Calibri" w:cs="Calibri"/>
               <w:noProof/>
             </w:rPr>
-            <w:t xml:space="preserve"> (Gunawan Dewantoro, 2021)</w:t>
+            <w:t xml:space="preserve"> </w:t>
+          </w:r>
+          <w:r>
+            <w:rPr>
+              <w:rFonts w:ascii="Calibri" w:hAnsi="Calibri" w:cs="Calibri"/>
+              <w:noProof/>
+            </w:rPr>
+            <w:t>(Gunawan Dewantoro, 2021)</w:t>
           </w:r>
           <w:r>
             <w:rPr>
@@ -3710,6 +3865,18 @@
         </w:rPr>
         <w:t>resultados por sobre el 90 % de precisión en ambas placas. En esta instancia sólo se utilizó 3</w:t>
       </w:r>
+      <w:r>
+        <w:rPr>
+          <w:rFonts w:ascii="Calibri" w:hAnsi="Calibri" w:cs="Calibri"/>
+        </w:rPr>
+        <w:t xml:space="preserve"> </w:t>
+      </w:r>
+      <w:r>
+        <w:rPr>
+          <w:rFonts w:ascii="Calibri" w:hAnsi="Calibri" w:cs="Calibri"/>
+        </w:rPr>
+        <w:t>posibles movimientos, avanzar recto, doblar izquierda y doblar derecha.</w:t>
+      </w:r>
     </w:p>
     <w:p>
       <w:pPr>
@@ -3722,12 +3889,6 @@
           <w:rFonts w:ascii="Calibri" w:hAnsi="Calibri" w:cs="Calibri"/>
         </w:rPr>
       </w:pPr>
-      <w:r>
-        <w:rPr>
-          <w:rFonts w:ascii="Calibri" w:hAnsi="Calibri" w:cs="Calibri"/>
-        </w:rPr>
-        <w:t>posibles movimientos, avanzar recto, doblar izquierda y doblar derecha.</w:t>
-      </w:r>
     </w:p>
     <w:p>
       <w:pPr>
@@ -3740,47 +3901,11 @@
           <w:rFonts w:ascii="Calibri" w:hAnsi="Calibri" w:cs="Calibri"/>
         </w:rPr>
       </w:pPr>
-    </w:p>
-    <w:p>
-      <w:pPr>
-        <w:autoSpaceDE w:val="0"/>
-        <w:autoSpaceDN w:val="0"/>
-        <w:adjustRightInd w:val="0"/>
-        <w:spacing w:after="0" w:line="240" w:lineRule="auto"/>
-        <w:jc w:val="both"/>
-        <w:rPr>
-          <w:rFonts w:ascii="Calibri" w:hAnsi="Calibri" w:cs="Calibri"/>
-        </w:rPr>
-      </w:pPr>
-      <w:r>
-        <w:rPr>
-          <w:rFonts w:ascii="Calibri" w:hAnsi="Calibri" w:cs="Calibri"/>
-        </w:rPr>
-        <w:t>Para un control más preciso se puede utilizar un algoritmo que transforme la imagen a algo</w:t>
-      </w:r>
-      <w:r>
-        <w:rPr>
-          <w:rFonts w:ascii="Calibri" w:hAnsi="Calibri" w:cs="Calibri"/>
-        </w:rPr>
-        <w:t xml:space="preserve"> </w:t>
-      </w:r>
-      <w:r>
-        <w:rPr>
-          <w:rFonts w:ascii="Calibri" w:hAnsi="Calibri" w:cs="Calibri"/>
-        </w:rPr>
-        <w:t>interpretable como un sensor análogo, y así poder emplear técnicas clásicas de control, como</w:t>
-      </w:r>
-      <w:r>
-        <w:rPr>
-          <w:rFonts w:ascii="Calibri" w:hAnsi="Calibri" w:cs="Calibri"/>
-        </w:rPr>
-        <w:t xml:space="preserve"> </w:t>
-      </w:r>
-      <w:r>
-        <w:rPr>
-          <w:rFonts w:ascii="Calibri" w:hAnsi="Calibri" w:cs="Calibri"/>
-        </w:rPr>
-        <w:t xml:space="preserve">lo es el PID. En este caso </w:t>
+      <w:r>
+        <w:rPr>
+          <w:rFonts w:ascii="Calibri" w:hAnsi="Calibri" w:cs="Calibri"/>
+        </w:rPr>
+        <w:t xml:space="preserve">Para un control más preciso se puede utilizar un algoritmo que transforme la imagen a algo interpretable como un sensor análogo, y así poder emplear técnicas clásicas de control, como lo es el PID. En este caso </w:t>
       </w:r>
       <w:sdt>
         <w:sdtPr>
@@ -3828,25 +3953,7 @@
         <w:rPr>
           <w:rFonts w:ascii="Calibri" w:hAnsi="Calibri" w:cs="Calibri"/>
         </w:rPr>
-        <w:t>, el algoritmo utilizado no resultó ser más</w:t>
-      </w:r>
-      <w:r>
-        <w:rPr>
-          <w:rFonts w:ascii="Calibri" w:hAnsi="Calibri" w:cs="Calibri"/>
-        </w:rPr>
-        <w:t xml:space="preserve"> </w:t>
-      </w:r>
-      <w:r>
-        <w:rPr>
-          <w:rFonts w:ascii="Calibri" w:hAnsi="Calibri" w:cs="Calibri"/>
-        </w:rPr>
-        <w:t>eficiente que un sensor análogo tradicional.</w:t>
-      </w:r>
-      <w:r>
-        <w:rPr>
-          <w:rFonts w:ascii="Calibri" w:hAnsi="Calibri" w:cs="Calibri"/>
-        </w:rPr>
-        <w:t xml:space="preserve"> También en años anteriores se hizo un acercamiento similar </w:t>
+        <w:t xml:space="preserve">, el algoritmo utilizado no resultó ser más eficiente que un sensor análogo tradicional. También en años anteriores se hizo un acercamiento similar </w:t>
       </w:r>
       <w:sdt>
         <w:sdtPr>
@@ -3950,31 +4057,7 @@
         <w:rPr>
           <w:rFonts w:ascii="Calibri" w:hAnsi="Calibri" w:cs="Calibri"/>
         </w:rPr>
-        <w:t>Si bien la aplicación del aprendizaje reforzado está altamente utilizada en el mundo de la</w:t>
-      </w:r>
-      <w:r>
-        <w:rPr>
-          <w:rFonts w:ascii="Calibri" w:hAnsi="Calibri" w:cs="Calibri"/>
-        </w:rPr>
-        <w:t xml:space="preserve"> </w:t>
-      </w:r>
-      <w:r>
-        <w:rPr>
-          <w:rFonts w:ascii="Calibri" w:hAnsi="Calibri" w:cs="Calibri"/>
-        </w:rPr>
-        <w:t>robótica, las aplicaciones específicas al problema de seguimiento de línea no son muchas.</w:t>
-      </w:r>
-      <w:r>
-        <w:rPr>
-          <w:rFonts w:ascii="Calibri" w:hAnsi="Calibri" w:cs="Calibri"/>
-        </w:rPr>
-        <w:t xml:space="preserve"> </w:t>
-      </w:r>
-      <w:r>
-        <w:rPr>
-          <w:rFonts w:ascii="Calibri" w:hAnsi="Calibri" w:cs="Calibri"/>
-        </w:rPr>
-        <w:t>Un trabajo reciente</w:t>
+        <w:t>Si bien la aplicación del aprendizaje reforzado está altamente utilizada en el mundo de la robótica, las aplicaciones específicas al problema de seguimiento de línea no son muchas. Un trabajo reciente</w:t>
       </w:r>
       <w:sdt>
         <w:sdtPr>
@@ -4008,7 +4091,14 @@
               <w:rFonts w:ascii="Calibri" w:hAnsi="Calibri" w:cs="Calibri"/>
               <w:noProof/>
             </w:rPr>
-            <w:t xml:space="preserve"> (Sepehr Saadatmand, 2020)</w:t>
+            <w:t xml:space="preserve"> </w:t>
+          </w:r>
+          <w:r>
+            <w:rPr>
+              <w:rFonts w:ascii="Calibri" w:hAnsi="Calibri" w:cs="Calibri"/>
+              <w:noProof/>
+            </w:rPr>
+            <w:t>(Sepehr Saadatmand, 2020)</w:t>
           </w:r>
           <w:r>
             <w:rPr>
@@ -4022,79 +4112,7 @@
         <w:rPr>
           <w:rFonts w:ascii="Calibri" w:hAnsi="Calibri" w:cs="Calibri"/>
         </w:rPr>
-        <w:t xml:space="preserve"> consiste en entrenar a un agente para que</w:t>
-      </w:r>
-      <w:r>
-        <w:rPr>
-          <w:rFonts w:ascii="Calibri" w:hAnsi="Calibri" w:cs="Calibri"/>
-        </w:rPr>
-        <w:t xml:space="preserve"> </w:t>
-      </w:r>
-      <w:r>
-        <w:rPr>
-          <w:rFonts w:ascii="Calibri" w:hAnsi="Calibri" w:cs="Calibri"/>
-        </w:rPr>
-        <w:t xml:space="preserve">controle un robot </w:t>
-      </w:r>
-      <w:r>
-        <w:rPr>
-          <w:rFonts w:ascii="Calibri" w:hAnsi="Calibri" w:cs="Calibri"/>
-        </w:rPr>
-        <w:t>sigue líneas</w:t>
-      </w:r>
-      <w:r>
-        <w:rPr>
-          <w:rFonts w:ascii="Calibri" w:hAnsi="Calibri" w:cs="Calibri"/>
-        </w:rPr>
-        <w:t>, el cual encuentra equipado con sensores análogos clásicos.</w:t>
-      </w:r>
-      <w:r>
-        <w:rPr>
-          <w:rFonts w:ascii="Calibri" w:hAnsi="Calibri" w:cs="Calibri"/>
-        </w:rPr>
-        <w:t xml:space="preserve"> </w:t>
-      </w:r>
-      <w:r>
-        <w:rPr>
-          <w:rFonts w:ascii="Calibri" w:hAnsi="Calibri" w:cs="Calibri"/>
-        </w:rPr>
-        <w:t>En este se recalca la necesidad de hacer un entrenamiento completo antes de la puesta en</w:t>
-      </w:r>
-      <w:r>
-        <w:rPr>
-          <w:rFonts w:ascii="Calibri" w:hAnsi="Calibri" w:cs="Calibri"/>
-        </w:rPr>
-        <w:t xml:space="preserve"> </w:t>
-      </w:r>
-      <w:r>
-        <w:rPr>
-          <w:rFonts w:ascii="Calibri" w:hAnsi="Calibri" w:cs="Calibri"/>
-        </w:rPr>
-        <w:t>práctica para lograr los mejores resultados posibles. Si bien se explica que el método no es</w:t>
-      </w:r>
-      <w:r>
-        <w:rPr>
-          <w:rFonts w:ascii="Calibri" w:hAnsi="Calibri" w:cs="Calibri"/>
-        </w:rPr>
-        <w:t xml:space="preserve"> </w:t>
-      </w:r>
-      <w:r>
-        <w:rPr>
-          <w:rFonts w:ascii="Calibri" w:hAnsi="Calibri" w:cs="Calibri"/>
-        </w:rPr>
-        <w:t>completamente preciso debido a la incertidumbre de entorno, resultó tener un gran grado</w:t>
-      </w:r>
-      <w:r>
-        <w:rPr>
-          <w:rFonts w:ascii="Calibri" w:hAnsi="Calibri" w:cs="Calibri"/>
-        </w:rPr>
-        <w:t xml:space="preserve"> </w:t>
-      </w:r>
-      <w:r>
-        <w:rPr>
-          <w:rFonts w:ascii="Calibri" w:hAnsi="Calibri" w:cs="Calibri"/>
-        </w:rPr>
-        <w:t>de éxito en el recorrido de pistas de diferente dificultad.</w:t>
+        <w:t xml:space="preserve"> consiste en entrenar a un agente para que controle un robot sigue líneas, el cual encuentra equipado con sensores análogos clásicos. En este se recalca la necesidad de hacer un entrenamiento completo antes de la puesta en práctica para lograr los mejores resultados posibles. Si bien se explica que el método no es completamente preciso debido a la incertidumbre de entorno, resultó tener un gran grado de éxito en el recorrido de pistas de diferente dificultad.</w:t>
       </w:r>
     </w:p>
     <w:p>
@@ -4124,19 +4142,7 @@
         <w:rPr>
           <w:rFonts w:ascii="Calibri" w:hAnsi="Calibri" w:cs="Calibri"/>
         </w:rPr>
-        <w:t xml:space="preserve">De acá se puede rescatar la base del método y aplicarlo a un sistema con visión </w:t>
-      </w:r>
-      <w:r>
-        <w:rPr>
-          <w:rFonts w:ascii="Calibri" w:hAnsi="Calibri" w:cs="Calibri"/>
-        </w:rPr>
-        <w:t>computacional, además</w:t>
-      </w:r>
-      <w:r>
-        <w:rPr>
-          <w:rFonts w:ascii="Calibri" w:hAnsi="Calibri" w:cs="Calibri"/>
-        </w:rPr>
-        <w:t xml:space="preserve"> de no sólo basarse en un entrenamiento previo, si no </w:t>
+        <w:t xml:space="preserve">De acá se puede rescatar la base del método y aplicarlo a un sistema con visión computacional, además de no sólo basarse en un entrenamiento previo, si no </w:t>
       </w:r>
       <w:r>
         <w:rPr>
@@ -4148,25 +4154,7 @@
         <w:rPr>
           <w:rFonts w:ascii="Calibri" w:hAnsi="Calibri" w:cs="Calibri"/>
         </w:rPr>
-        <w:t xml:space="preserve"> </w:t>
-      </w:r>
-      <w:r>
-        <w:rPr>
-          <w:rFonts w:ascii="Calibri" w:hAnsi="Calibri" w:cs="Calibri"/>
-        </w:rPr>
-        <w:t>debido al contexto de</w:t>
-      </w:r>
-      <w:r>
-        <w:rPr>
-          <w:rFonts w:ascii="Calibri" w:hAnsi="Calibri" w:cs="Calibri"/>
-        </w:rPr>
-        <w:t xml:space="preserve"> </w:t>
-      </w:r>
-      <w:r>
-        <w:rPr>
-          <w:rFonts w:ascii="Calibri" w:hAnsi="Calibri" w:cs="Calibri"/>
-        </w:rPr>
-        <w:t>este trabajo, permitir al agente seguir aprendiendo en tiempo real.</w:t>
+        <w:t xml:space="preserve"> debido al contexto de este trabajo, permitir al agente seguir aprendiendo en tiempo real.</w:t>
       </w:r>
     </w:p>
     <w:p>
@@ -4205,6 +4193,125 @@
           <w:szCs w:val="24"/>
         </w:rPr>
         <w:t>Mapeo de pista</w:t>
+      </w:r>
+    </w:p>
+    <w:p>
+      <w:pPr>
+        <w:autoSpaceDE w:val="0"/>
+        <w:autoSpaceDN w:val="0"/>
+        <w:adjustRightInd w:val="0"/>
+        <w:spacing w:after="0" w:line="240" w:lineRule="auto"/>
+        <w:rPr>
+          <w:rFonts w:ascii="Calibri-Bold" w:hAnsi="Calibri-Bold" w:cs="Calibri-Bold"/>
+          <w:sz w:val="24"/>
+          <w:szCs w:val="24"/>
+        </w:rPr>
+      </w:pPr>
+    </w:p>
+    <w:p>
+      <w:pPr>
+        <w:autoSpaceDE w:val="0"/>
+        <w:autoSpaceDN w:val="0"/>
+        <w:adjustRightInd w:val="0"/>
+        <w:spacing w:after="0" w:line="240" w:lineRule="auto"/>
+        <w:rPr>
+          <w:rFonts w:cstheme="minorHAnsi"/>
+        </w:rPr>
+      </w:pPr>
+      <w:r>
+        <w:rPr>
+          <w:rFonts w:cstheme="minorHAnsi"/>
+        </w:rPr>
+        <w:t>Pocos trabajos se han encontrado en este contexto sobre el mapeo de la pista usando exclusivamente una cámara, en donde destaca un acercamiento</w:t>
+      </w:r>
+      <w:sdt>
+        <w:sdtPr>
+          <w:rPr>
+            <w:rFonts w:cstheme="minorHAnsi"/>
+          </w:rPr>
+          <w:id w:val="-154079730"/>
+          <w:citation/>
+        </w:sdtPr>
+        <w:sdtContent>
+          <w:r>
+            <w:rPr>
+              <w:rFonts w:cstheme="minorHAnsi"/>
+            </w:rPr>
+            <w:fldChar w:fldCharType="begin"/>
+          </w:r>
+          <w:r>
+            <w:rPr>
+              <w:rFonts w:cstheme="minorHAnsi"/>
+            </w:rPr>
+            <w:instrText xml:space="preserve"> CITATION 伊作永19 \l 13322 </w:instrText>
+          </w:r>
+          <w:r>
+            <w:rPr>
+              <w:rFonts w:cstheme="minorHAnsi"/>
+            </w:rPr>
+            <w:fldChar w:fldCharType="separate"/>
+          </w:r>
+          <w:r>
+            <w:rPr>
+              <w:rFonts w:cstheme="minorHAnsi"/>
+              <w:noProof/>
+            </w:rPr>
+            <w:t xml:space="preserve"> </w:t>
+          </w:r>
+          <w:r>
+            <w:rPr>
+              <w:rFonts w:cstheme="minorHAnsi"/>
+              <w:noProof/>
+            </w:rPr>
+            <w:t>(</w:t>
+          </w:r>
+          <w:r>
+            <w:rPr>
+              <w:rFonts w:ascii="MS Gothic" w:eastAsia="MS Gothic" w:hAnsi="MS Gothic" w:cs="MS Gothic" w:hint="eastAsia"/>
+              <w:noProof/>
+            </w:rPr>
+            <w:t>伊作</w:t>
+          </w:r>
+          <w:r>
+            <w:rPr>
+              <w:rFonts w:cstheme="minorHAnsi"/>
+              <w:noProof/>
+            </w:rPr>
+            <w:t xml:space="preserve"> &amp; </w:t>
+          </w:r>
+          <w:r>
+            <w:rPr>
+              <w:rFonts w:ascii="MS Gothic" w:eastAsia="MS Gothic" w:hAnsi="MS Gothic" w:cs="MS Gothic" w:hint="eastAsia"/>
+              <w:noProof/>
+            </w:rPr>
+            <w:t>桂吾</w:t>
+          </w:r>
+          <w:r>
+            <w:rPr>
+              <w:rFonts w:cstheme="minorHAnsi"/>
+              <w:noProof/>
+            </w:rPr>
+            <w:t>, 2019)</w:t>
+          </w:r>
+          <w:r>
+            <w:rPr>
+              <w:rFonts w:cstheme="minorHAnsi"/>
+            </w:rPr>
+            <w:fldChar w:fldCharType="end"/>
+          </w:r>
+        </w:sdtContent>
+      </w:sdt>
+      <w:r>
+        <w:rPr>
+          <w:rFonts w:cstheme="minorHAnsi"/>
+        </w:rPr>
+        <w:t xml:space="preserve"> donde se utiliza </w:t>
+      </w:r>
+      <w:r>
+        <w:rPr>
+          <w:rFonts w:cstheme="minorHAnsi"/>
+        </w:rPr>
+        <w:t>un smartphone cómo cámara, con un error de 3.1mm, lo cuál es muy prometedor.</w:t>
       </w:r>
     </w:p>
     <w:p>
@@ -4320,7 +4427,11 @@
     <w:sdt>
       <w:sdtPr>
         <w:rPr>
-          <w:lang w:val="es-ES"/>
+          <w:rFonts w:asciiTheme="minorHAnsi" w:eastAsiaTheme="minorHAnsi" w:hAnsiTheme="minorHAnsi" w:cstheme="minorBidi"/>
+          <w:color w:val="auto"/>
+          <w:sz w:val="22"/>
+          <w:szCs w:val="22"/>
+          <w:lang w:val="es-ES" w:eastAsia="en-US"/>
         </w:rPr>
         <w:id w:val="731812455"/>
         <w:docPartObj>
@@ -4330,11 +4441,7 @@
       </w:sdtPr>
       <w:sdtEndPr>
         <w:rPr>
-          <w:rFonts w:asciiTheme="minorHAnsi" w:eastAsiaTheme="minorHAnsi" w:hAnsiTheme="minorHAnsi" w:cstheme="minorBidi"/>
-          <w:color w:val="auto"/>
-          <w:sz w:val="22"/>
-          <w:szCs w:val="22"/>
-          <w:lang w:val="es-CL" w:eastAsia="en-US"/>
+          <w:lang w:val="es-CL"/>
         </w:rPr>
       </w:sdtEndPr>
       <w:sdtContent>
@@ -4529,7 +4636,7 @@
                 <w:ind w:left="720" w:hanging="720"/>
                 <w:rPr>
                   <w:noProof/>
-                  <w:lang w:val="es-ES"/>
+                  <w:lang w:val="en-US"/>
                 </w:rPr>
               </w:pPr>
               <w:r>
@@ -4553,43 +4660,110 @@
                   <w:noProof/>
                   <w:lang w:val="en-US"/>
                 </w:rPr>
-                <w:t xml:space="preserve"> (pág. 6). </w:t>
+                <w:t xml:space="preserve"> (pág. 6). Las Vegas, NV, USA: IEEE.</w:t>
+              </w:r>
+            </w:p>
+            <w:p>
+              <w:pPr>
+                <w:pStyle w:val="Bibliografa"/>
+                <w:ind w:left="720" w:hanging="720"/>
+                <w:rPr>
+                  <w:noProof/>
+                  <w:lang w:val="en-US"/>
+                </w:rPr>
+              </w:pPr>
+              <w:r>
+                <w:rPr>
+                  <w:rFonts w:ascii="MS Gothic" w:eastAsia="MS Gothic" w:hAnsi="MS Gothic" w:cs="MS Gothic" w:hint="eastAsia"/>
+                  <w:noProof/>
+                  <w:lang w:val="es-ES"/>
+                </w:rPr>
+                <w:t>伊作</w:t>
               </w:r>
               <w:r>
                 <w:rPr>
                   <w:noProof/>
+                  <w:lang w:val="en-US"/>
+                </w:rPr>
+                <w:t xml:space="preserve">, </w:t>
+              </w:r>
+              <w:r>
+                <w:rPr>
+                  <w:rFonts w:ascii="MS Gothic" w:eastAsia="MS Gothic" w:hAnsi="MS Gothic" w:cs="MS Gothic" w:hint="eastAsia"/>
+                  <w:noProof/>
                   <w:lang w:val="es-ES"/>
                 </w:rPr>
-                <w:t>Las Vegas, NV, USA: IEEE.</w:t>
+                <w:t>永</w:t>
               </w:r>
-            </w:p>
-            <w:p>
-              <w:pPr>
+              <w:r>
                 <w:rPr>
+                  <w:noProof/>
+                  <w:lang w:val="en-US"/>
+                </w:rPr>
+                <w:t xml:space="preserve">., &amp; </w:t>
+              </w:r>
+              <w:r>
+                <w:rPr>
+                  <w:rFonts w:ascii="MS Gothic" w:eastAsia="MS Gothic" w:hAnsi="MS Gothic" w:cs="MS Gothic" w:hint="eastAsia"/>
+                  <w:noProof/>
                   <w:lang w:val="es-ES"/>
                 </w:rPr>
-              </w:pPr>
-            </w:p>
-            <w:p>
-              <w:pPr>
+                <w:t>桂吾</w:t>
+              </w:r>
+              <w:r>
                 <w:rPr>
+                  <w:noProof/>
+                  <w:lang w:val="en-US"/>
+                </w:rPr>
+                <w:t xml:space="preserve">, </w:t>
+              </w:r>
+              <w:r>
+                <w:rPr>
+                  <w:rFonts w:ascii="MS Gothic" w:eastAsia="MS Gothic" w:hAnsi="MS Gothic" w:cs="MS Gothic" w:hint="eastAsia"/>
+                  <w:noProof/>
                   <w:lang w:val="es-ES"/>
                 </w:rPr>
-              </w:pPr>
-            </w:p>
-            <w:p>
-              <w:pPr>
+                <w:t>渡</w:t>
+              </w:r>
+              <w:r>
                 <w:rPr>
+                  <w:noProof/>
+                  <w:lang w:val="en-US"/>
+                </w:rPr>
+                <w:t xml:space="preserve">. (2019). </w:t>
+              </w:r>
+              <w:r>
+                <w:rPr>
+                  <w:rFonts w:ascii="MS Gothic" w:eastAsia="MS Gothic" w:hAnsi="MS Gothic" w:cs="MS Gothic" w:hint="eastAsia"/>
+                  <w:noProof/>
                   <w:lang w:val="es-ES"/>
                 </w:rPr>
-              </w:pPr>
-            </w:p>
-            <w:p>
-              <w:pPr>
+                <w:t>スマートフォンを用いたライン不要のライントレースロボット</w:t>
+              </w:r>
+              <w:r>
                 <w:rPr>
+                  <w:noProof/>
+                  <w:lang w:val="en-US"/>
+                </w:rPr>
+                <w:t xml:space="preserve">. </w:t>
+              </w:r>
+              <w:r>
+                <w:rPr>
+                  <w:rFonts w:ascii="MS Gothic" w:eastAsia="MS Gothic" w:hAnsi="MS Gothic" w:cs="MS Gothic" w:hint="eastAsia"/>
+                  <w:i/>
+                  <w:iCs/>
+                  <w:noProof/>
                   <w:lang w:val="es-ES"/>
                 </w:rPr>
-              </w:pPr>
+                <w:t>ロボティクス・メカトロニクス講演会講演概要集</w:t>
+              </w:r>
+              <w:r>
+                <w:rPr>
+                  <w:noProof/>
+                  <w:lang w:val="en-US"/>
+                </w:rPr>
+                <w:t>, 8.</w:t>
+              </w:r>
             </w:p>
             <w:p>
               <w:r>
@@ -4626,6 +4800,341 @@
         </w:rPr>
         <w:t>Plan de trabajo</w:t>
       </w:r>
+    </w:p>
+    <w:p>
+      <w:pPr>
+        <w:autoSpaceDE w:val="0"/>
+        <w:autoSpaceDN w:val="0"/>
+        <w:adjustRightInd w:val="0"/>
+        <w:spacing w:after="0" w:line="240" w:lineRule="auto"/>
+        <w:jc w:val="center"/>
+        <w:rPr>
+          <w:b/>
+          <w:bCs/>
+          <w:sz w:val="28"/>
+          <w:szCs w:val="28"/>
+        </w:rPr>
+      </w:pPr>
+      <w:r>
+        <w:rPr>
+          <w:b/>
+          <w:bCs/>
+          <w:sz w:val="28"/>
+          <w:szCs w:val="28"/>
+        </w:rPr>
+        <w:drawing>
+          <wp:inline distT="0" distB="0" distL="0" distR="0" wp14:anchorId="37A5EC82" wp14:editId="131ED034">
+            <wp:extent cx="6858000" cy="1553210"/>
+            <wp:effectExtent l="0" t="0" r="0" b="8890"/>
+            <wp:docPr id="60975922" name="Imagen 1" descr="Gráfico&#10;&#10;Descripción generada automáticamente con confianza media"/>
+            <wp:cNvGraphicFramePr>
+              <a:graphicFrameLocks xmlns:a="http://schemas.openxmlformats.org/drawingml/2006/main" noChangeAspect="1"/>
+            </wp:cNvGraphicFramePr>
+            <a:graphic xmlns:a="http://schemas.openxmlformats.org/drawingml/2006/main">
+              <a:graphicData uri="http://schemas.openxmlformats.org/drawingml/2006/picture">
+                <pic:pic xmlns:pic="http://schemas.openxmlformats.org/drawingml/2006/picture">
+                  <pic:nvPicPr>
+                    <pic:cNvPr id="60975922" name="Imagen 1" descr="Gráfico&#10;&#10;Descripción generada automáticamente con confianza media"/>
+                    <pic:cNvPicPr/>
+                  </pic:nvPicPr>
+                  <pic:blipFill>
+                    <a:blip r:embed="rId14"/>
+                    <a:stretch>
+                      <a:fillRect/>
+                    </a:stretch>
+                  </pic:blipFill>
+                  <pic:spPr>
+                    <a:xfrm>
+                      <a:off x="0" y="0"/>
+                      <a:ext cx="6858000" cy="1553210"/>
+                    </a:xfrm>
+                    <a:prstGeom prst="rect">
+                      <a:avLst/>
+                    </a:prstGeom>
+                  </pic:spPr>
+                </pic:pic>
+              </a:graphicData>
+            </a:graphic>
+          </wp:inline>
+        </w:drawing>
+      </w:r>
+    </w:p>
+    <w:p>
+      <w:pPr>
+        <w:autoSpaceDE w:val="0"/>
+        <w:autoSpaceDN w:val="0"/>
+        <w:adjustRightInd w:val="0"/>
+        <w:spacing w:after="0" w:line="240" w:lineRule="auto"/>
+        <w:jc w:val="center"/>
+        <w:rPr>
+          <w:b/>
+          <w:bCs/>
+          <w:sz w:val="28"/>
+          <w:szCs w:val="28"/>
+        </w:rPr>
+      </w:pPr>
+    </w:p>
+    <w:p>
+      <w:pPr>
+        <w:autoSpaceDE w:val="0"/>
+        <w:autoSpaceDN w:val="0"/>
+        <w:adjustRightInd w:val="0"/>
+        <w:spacing w:after="0" w:line="240" w:lineRule="auto"/>
+        <w:jc w:val="center"/>
+        <w:rPr>
+          <w:b/>
+          <w:bCs/>
+          <w:sz w:val="28"/>
+          <w:szCs w:val="28"/>
+        </w:rPr>
+      </w:pPr>
+    </w:p>
+    <w:p>
+      <w:pPr>
+        <w:autoSpaceDE w:val="0"/>
+        <w:autoSpaceDN w:val="0"/>
+        <w:adjustRightInd w:val="0"/>
+        <w:spacing w:after="0" w:line="240" w:lineRule="auto"/>
+        <w:jc w:val="center"/>
+        <w:rPr>
+          <w:b/>
+          <w:bCs/>
+          <w:sz w:val="28"/>
+          <w:szCs w:val="28"/>
+        </w:rPr>
+      </w:pPr>
+    </w:p>
+    <w:p>
+      <w:pPr>
+        <w:autoSpaceDE w:val="0"/>
+        <w:autoSpaceDN w:val="0"/>
+        <w:adjustRightInd w:val="0"/>
+        <w:spacing w:after="0" w:line="240" w:lineRule="auto"/>
+        <w:jc w:val="center"/>
+        <w:rPr>
+          <w:b/>
+          <w:bCs/>
+          <w:sz w:val="28"/>
+          <w:szCs w:val="28"/>
+        </w:rPr>
+      </w:pPr>
+    </w:p>
+    <w:p>
+      <w:pPr>
+        <w:autoSpaceDE w:val="0"/>
+        <w:autoSpaceDN w:val="0"/>
+        <w:adjustRightInd w:val="0"/>
+        <w:spacing w:after="0" w:line="240" w:lineRule="auto"/>
+        <w:jc w:val="center"/>
+        <w:rPr>
+          <w:b/>
+          <w:bCs/>
+          <w:sz w:val="28"/>
+          <w:szCs w:val="28"/>
+        </w:rPr>
+      </w:pPr>
+    </w:p>
+    <w:p>
+      <w:pPr>
+        <w:autoSpaceDE w:val="0"/>
+        <w:autoSpaceDN w:val="0"/>
+        <w:adjustRightInd w:val="0"/>
+        <w:spacing w:after="0" w:line="240" w:lineRule="auto"/>
+        <w:jc w:val="center"/>
+        <w:rPr>
+          <w:b/>
+          <w:bCs/>
+          <w:sz w:val="28"/>
+          <w:szCs w:val="28"/>
+        </w:rPr>
+      </w:pPr>
+    </w:p>
+    <w:p>
+      <w:pPr>
+        <w:autoSpaceDE w:val="0"/>
+        <w:autoSpaceDN w:val="0"/>
+        <w:adjustRightInd w:val="0"/>
+        <w:spacing w:after="0" w:line="240" w:lineRule="auto"/>
+        <w:rPr>
+          <w:b/>
+          <w:bCs/>
+          <w:sz w:val="28"/>
+          <w:szCs w:val="28"/>
+        </w:rPr>
+      </w:pPr>
+    </w:p>
+    <w:p>
+      <w:pPr>
+        <w:autoSpaceDE w:val="0"/>
+        <w:autoSpaceDN w:val="0"/>
+        <w:adjustRightInd w:val="0"/>
+        <w:spacing w:after="0" w:line="240" w:lineRule="auto"/>
+        <w:jc w:val="center"/>
+        <w:rPr>
+          <w:b/>
+          <w:bCs/>
+          <w:noProof/>
+          <w:sz w:val="28"/>
+          <w:szCs w:val="28"/>
+        </w:rPr>
+      </w:pPr>
+      <w:r>
+        <w:rPr>
+          <w:b/>
+          <w:bCs/>
+          <w:sz w:val="28"/>
+          <w:szCs w:val="28"/>
+        </w:rPr>
+        <w:lastRenderedPageBreak/>
+        <w:t>Minutas</w:t>
+      </w:r>
+    </w:p>
+    <w:p>
+      <w:pPr>
+        <w:autoSpaceDE w:val="0"/>
+        <w:autoSpaceDN w:val="0"/>
+        <w:adjustRightInd w:val="0"/>
+        <w:spacing w:after="0" w:line="240" w:lineRule="auto"/>
+        <w:jc w:val="center"/>
+        <w:rPr>
+          <w:b/>
+          <w:bCs/>
+          <w:sz w:val="28"/>
+          <w:szCs w:val="28"/>
+        </w:rPr>
+      </w:pPr>
+      <w:r>
+        <w:rPr>
+          <w:b/>
+          <w:bCs/>
+          <w:noProof/>
+          <w:sz w:val="28"/>
+          <w:szCs w:val="28"/>
+        </w:rPr>
+        <w:drawing>
+          <wp:inline distT="0" distB="0" distL="0" distR="0" wp14:anchorId="51270797" wp14:editId="092FA41F">
+            <wp:extent cx="3828603" cy="2886075"/>
+            <wp:effectExtent l="0" t="0" r="635" b="0"/>
+            <wp:docPr id="920522077" name="Imagen 3"/>
+            <wp:cNvGraphicFramePr>
+              <a:graphicFrameLocks xmlns:a="http://schemas.openxmlformats.org/drawingml/2006/main" noChangeAspect="1"/>
+            </wp:cNvGraphicFramePr>
+            <a:graphic xmlns:a="http://schemas.openxmlformats.org/drawingml/2006/main">
+              <a:graphicData uri="http://schemas.openxmlformats.org/drawingml/2006/picture">
+                <pic:pic xmlns:pic="http://schemas.openxmlformats.org/drawingml/2006/picture">
+                  <pic:nvPicPr>
+                    <pic:cNvPr id="0" name="Picture 3"/>
+                    <pic:cNvPicPr>
+                      <a:picLocks noChangeAspect="1" noChangeArrowheads="1"/>
+                    </pic:cNvPicPr>
+                  </pic:nvPicPr>
+                  <pic:blipFill rotWithShape="1">
+                    <a:blip r:embed="rId15" cstate="print">
+                      <a:extLst>
+                        <a:ext uri="{28A0092B-C50C-407E-A947-70E740481C1C}">
+                          <a14:useLocalDpi xmlns:a14="http://schemas.microsoft.com/office/drawing/2010/main" val="0"/>
+                        </a:ext>
+                      </a:extLst>
+                    </a:blip>
+                    <a:srcRect b="15063"/>
+                    <a:stretch/>
+                  </pic:blipFill>
+                  <pic:spPr bwMode="auto">
+                    <a:xfrm>
+                      <a:off x="0" y="0"/>
+                      <a:ext cx="3834117" cy="2890232"/>
+                    </a:xfrm>
+                    <a:prstGeom prst="rect">
+                      <a:avLst/>
+                    </a:prstGeom>
+                    <a:noFill/>
+                    <a:ln>
+                      <a:noFill/>
+                    </a:ln>
+                    <a:extLst>
+                      <a:ext uri="{53640926-AAD7-44D8-BBD7-CCE9431645EC}">
+                        <a14:shadowObscured xmlns:a14="http://schemas.microsoft.com/office/drawing/2010/main"/>
+                      </a:ext>
+                    </a:extLst>
+                  </pic:spPr>
+                </pic:pic>
+              </a:graphicData>
+            </a:graphic>
+          </wp:inline>
+        </w:drawing>
+      </w:r>
+    </w:p>
+    <w:p>
+      <w:pPr>
+        <w:autoSpaceDE w:val="0"/>
+        <w:autoSpaceDN w:val="0"/>
+        <w:adjustRightInd w:val="0"/>
+        <w:spacing w:after="0" w:line="240" w:lineRule="auto"/>
+        <w:jc w:val="center"/>
+        <w:rPr>
+          <w:b/>
+          <w:bCs/>
+          <w:sz w:val="28"/>
+          <w:szCs w:val="28"/>
+        </w:rPr>
+      </w:pPr>
+      <w:r>
+        <w:rPr>
+          <w:b/>
+          <w:bCs/>
+          <w:sz w:val="28"/>
+          <w:szCs w:val="28"/>
+        </w:rPr>
+        <w:drawing>
+          <wp:inline distT="0" distB="0" distL="0" distR="0" wp14:anchorId="6B75D61B" wp14:editId="21EB4DD5">
+            <wp:extent cx="3695700" cy="2782383"/>
+            <wp:effectExtent l="0" t="0" r="0" b="0"/>
+            <wp:docPr id="569051453" name="Imagen 1" descr="Tabla"/>
+            <wp:cNvGraphicFramePr>
+              <a:graphicFrameLocks xmlns:a="http://schemas.openxmlformats.org/drawingml/2006/main" noChangeAspect="1"/>
+            </wp:cNvGraphicFramePr>
+            <a:graphic xmlns:a="http://schemas.openxmlformats.org/drawingml/2006/main">
+              <a:graphicData uri="http://schemas.openxmlformats.org/drawingml/2006/picture">
+                <pic:pic xmlns:pic="http://schemas.openxmlformats.org/drawingml/2006/picture">
+                  <pic:nvPicPr>
+                    <pic:cNvPr id="569051453" name="Imagen 1" descr="Tabla"/>
+                    <pic:cNvPicPr/>
+                  </pic:nvPicPr>
+                  <pic:blipFill>
+                    <a:blip r:embed="rId16"/>
+                    <a:stretch>
+                      <a:fillRect/>
+                    </a:stretch>
+                  </pic:blipFill>
+                  <pic:spPr>
+                    <a:xfrm>
+                      <a:off x="0" y="0"/>
+                      <a:ext cx="3704408" cy="2788939"/>
+                    </a:xfrm>
+                    <a:prstGeom prst="rect">
+                      <a:avLst/>
+                    </a:prstGeom>
+                  </pic:spPr>
+                </pic:pic>
+              </a:graphicData>
+            </a:graphic>
+          </wp:inline>
+        </w:drawing>
+      </w:r>
+    </w:p>
+    <w:p>
+      <w:pPr>
+        <w:autoSpaceDE w:val="0"/>
+        <w:autoSpaceDN w:val="0"/>
+        <w:adjustRightInd w:val="0"/>
+        <w:spacing w:after="0" w:line="240" w:lineRule="auto"/>
+        <w:rPr>
+          <w:b/>
+          <w:bCs/>
+          <w:sz w:val="28"/>
+          <w:szCs w:val="28"/>
+        </w:rPr>
+      </w:pPr>
     </w:p>
     <w:tbl>
       <w:tblPr>
@@ -5125,7 +5634,7 @@
       </w:pPr>
     </w:p>
     <w:sectPr>
-      <w:headerReference w:type="default" r:id="rId13"/>
+      <w:headerReference w:type="default" r:id="rId17"/>
       <w:pgSz w:w="12240" w:h="15840" w:code="1"/>
       <w:pgMar w:top="720" w:right="720" w:bottom="720" w:left="720" w:header="708" w:footer="708" w:gutter="0"/>
       <w:cols w:space="708"/>
@@ -6592,13 +7101,37 @@
         </b:NameList>
       </b:Author>
     </b:Author>
+    <b:RefOrder>6</b:RefOrder>
+  </b:Source>
+  <b:Source>
+    <b:Tag>伊作永19</b:Tag>
+    <b:SourceType>JournalArticle</b:SourceType>
+    <b:Guid>{BB780D37-5A88-46D9-BBDF-75CFF581D740}</b:Guid>
+    <b:Author>
+      <b:Author>
+        <b:NameList>
+          <b:Person>
+            <b:Last>伊作</b:Last>
+            <b:First>永井</b:First>
+          </b:Person>
+          <b:Person>
+            <b:Last>桂吾</b:Last>
+            <b:First>渡辺</b:First>
+          </b:Person>
+        </b:NameList>
+      </b:Author>
+    </b:Author>
+    <b:Title>スマートフォンを用いたライン不要のライントレースロボット</b:Title>
+    <b:Year>2019</b:Year>
+    <b:JournalName>ロボティクス・メカトロニクス講演会講演概要集</b:JournalName>
+    <b:Pages>8</b:Pages>
     <b:RefOrder>5</b:RefOrder>
   </b:Source>
 </b:Sources>
 </file>
 
 <file path=customXml/itemProps1.xml><?xml version="1.0" encoding="utf-8"?>
-<ds:datastoreItem xmlns:ds="http://schemas.openxmlformats.org/officeDocument/2006/customXml" ds:itemID="{8632DA94-9A1C-417E-A529-633DAAD0C5D2}">
+<ds:datastoreItem xmlns:ds="http://schemas.openxmlformats.org/officeDocument/2006/customXml" ds:itemID="{6D43744D-3C30-4EDB-B067-D03350FFA9A1}">
   <ds:schemaRefs>
     <ds:schemaRef ds:uri="http://schemas.openxmlformats.org/officeDocument/2006/bibliography"/>
   </ds:schemaRefs>

</xml_diff>